<commit_message>
Chain of Responsibility Pattern - Seif
</commit_message>
<xml_diff>
--- a/group13 - SE Phase1.docx
+++ b/group13 - SE Phase1.docx
@@ -1,6 +1,6 @@
 
 <file path=word/document.xml><?xml version="1.0" encoding="utf-8"?>
-<w:document xmlns:wpc="http://schemas.microsoft.com/office/word/2010/wordprocessingCanvas" xmlns:cx="http://schemas.microsoft.com/office/drawing/2014/chartex" xmlns:cx1="http://schemas.microsoft.com/office/drawing/2015/9/8/chartex" xmlns:cx2="http://schemas.microsoft.com/office/drawing/2015/10/21/chartex" xmlns:cx3="http://schemas.microsoft.com/office/drawing/2016/5/9/chartex" xmlns:cx4="http://schemas.microsoft.com/office/drawing/2016/5/10/chartex" xmlns:cx5="http://schemas.microsoft.com/office/drawing/2016/5/11/chartex" xmlns:cx6="http://schemas.microsoft.com/office/drawing/2016/5/12/chartex" xmlns:cx7="http://schemas.microsoft.com/office/drawing/2016/5/13/chartex" xmlns:cx8="http://schemas.microsoft.com/office/drawing/2016/5/14/chartex" xmlns:mc="http://schemas.openxmlformats.org/markup-compatibility/2006" xmlns:aink="http://schemas.microsoft.com/office/drawing/2016/ink" xmlns:am3d="http://schemas.microsoft.com/office/drawing/2017/model3d" xmlns:o="urn:schemas-microsoft-com:office:office" xmlns:r="http://schemas.openxmlformats.org/officeDocument/2006/relationships" xmlns:m="http://schemas.openxmlformats.org/officeDocument/2006/math" xmlns:v="urn:schemas-microsoft-com:vml" xmlns:wp14="http://schemas.microsoft.com/office/word/2010/wordprocessingDrawing" xmlns:wp="http://schemas.openxmlformats.org/drawingml/2006/wordprocessingDrawing" xmlns:w10="urn:schemas-microsoft-com:office:word" xmlns:w="http://schemas.openxmlformats.org/wordprocessingml/2006/main" xmlns:w14="http://schemas.microsoft.com/office/word/2010/wordml" xmlns:w15="http://schemas.microsoft.com/office/word/2012/wordml" xmlns:w16cid="http://schemas.microsoft.com/office/word/2016/wordml/cid" xmlns:w16se="http://schemas.microsoft.com/office/word/2015/wordml/symex" xmlns:wpg="http://schemas.microsoft.com/office/word/2010/wordprocessingGroup" xmlns:wpi="http://schemas.microsoft.com/office/word/2010/wordprocessingInk" xmlns:wne="http://schemas.microsoft.com/office/word/2006/wordml" xmlns:wps="http://schemas.microsoft.com/office/word/2010/wordprocessingShape" mc:Ignorable="w14 w15 w16se w16cid wp14">
+<w:document xmlns:wpc="http://schemas.microsoft.com/office/word/2010/wordprocessingCanvas" xmlns:cx="http://schemas.microsoft.com/office/drawing/2014/chartex" xmlns:cx1="http://schemas.microsoft.com/office/drawing/2015/9/8/chartex" xmlns:cx2="http://schemas.microsoft.com/office/drawing/2015/10/21/chartex" xmlns:cx3="http://schemas.microsoft.com/office/drawing/2016/5/9/chartex" xmlns:cx4="http://schemas.microsoft.com/office/drawing/2016/5/10/chartex" xmlns:cx5="http://schemas.microsoft.com/office/drawing/2016/5/11/chartex" xmlns:cx6="http://schemas.microsoft.com/office/drawing/2016/5/12/chartex" xmlns:cx7="http://schemas.microsoft.com/office/drawing/2016/5/13/chartex" xmlns:cx8="http://schemas.microsoft.com/office/drawing/2016/5/14/chartex" xmlns:mc="http://schemas.openxmlformats.org/markup-compatibility/2006" xmlns:aink="http://schemas.microsoft.com/office/drawing/2016/ink" xmlns:am3d="http://schemas.microsoft.com/office/drawing/2017/model3d" xmlns:o="urn:schemas-microsoft-com:office:office" xmlns:oel="http://schemas.microsoft.com/office/2019/extlst" xmlns:r="http://schemas.openxmlformats.org/officeDocument/2006/relationships" xmlns:m="http://schemas.openxmlformats.org/officeDocument/2006/math" xmlns:v="urn:schemas-microsoft-com:vml" xmlns:wp14="http://schemas.microsoft.com/office/word/2010/wordprocessingDrawing" xmlns:wp="http://schemas.openxmlformats.org/drawingml/2006/wordprocessingDrawing" xmlns:w10="urn:schemas-microsoft-com:office:word" xmlns:w="http://schemas.openxmlformats.org/wordprocessingml/2006/main" xmlns:w14="http://schemas.microsoft.com/office/word/2010/wordml" xmlns:w15="http://schemas.microsoft.com/office/word/2012/wordml" xmlns:w16cex="http://schemas.microsoft.com/office/word/2018/wordml/cex" xmlns:w16cid="http://schemas.microsoft.com/office/word/2016/wordml/cid" xmlns:w16="http://schemas.microsoft.com/office/word/2018/wordml" xmlns:w16sdtdh="http://schemas.microsoft.com/office/word/2020/wordml/sdtdatahash" xmlns:w16se="http://schemas.microsoft.com/office/word/2015/wordml/symex" xmlns:wpg="http://schemas.microsoft.com/office/word/2010/wordprocessingGroup" xmlns:wpi="http://schemas.microsoft.com/office/word/2010/wordprocessingInk" xmlns:wne="http://schemas.microsoft.com/office/word/2006/wordml" xmlns:wps="http://schemas.microsoft.com/office/word/2010/wordprocessingShape" mc:Ignorable="w14 w15 w16se w16cid w16 w16cex w16sdtdh wp14">
   <w:body>
     <w:p>
       <w:pPr>
@@ -32,7 +32,7 @@
           <w:u w:val="single"/>
         </w:rPr>
         <w:drawing>
-          <wp:inline distT="0" distB="0" distL="0" distR="0">
+          <wp:inline distT="0" distB="0" distL="0" distR="0" wp14:anchorId="6D53C39B" wp14:editId="4184054C">
             <wp:extent cx="5935345" cy="4199255"/>
             <wp:effectExtent l="0" t="0" r="0" b="0"/>
             <wp:docPr id="3" name="image4.png"/>
@@ -322,16 +322,8 @@
               <w:rPr>
                 <w:color w:val="000000"/>
               </w:rPr>
-              <w:t xml:space="preserve">Mahmoud Assem </w:t>
-            </w:r>
-            <w:proofErr w:type="spellStart"/>
-            <w:r>
-              <w:rPr>
-                <w:color w:val="000000"/>
-              </w:rPr>
-              <w:t>Abdelkhalek</w:t>
-            </w:r>
-            <w:proofErr w:type="spellEnd"/>
+              <w:t>Mahmoud Assem Abdelkhalek</w:t>
+            </w:r>
           </w:p>
         </w:tc>
         <w:tc>
@@ -4123,7 +4115,7 @@
           <w:noProof/>
         </w:rPr>
         <w:drawing>
-          <wp:anchor distT="0" distB="0" distL="114300" distR="114300" simplePos="0" relativeHeight="251658240" behindDoc="0" locked="0" layoutInCell="1" hidden="0" allowOverlap="1">
+          <wp:anchor distT="0" distB="0" distL="114300" distR="114300" simplePos="0" relativeHeight="251658240" behindDoc="0" locked="0" layoutInCell="1" hidden="0" allowOverlap="1" wp14:anchorId="00CC1559" wp14:editId="305B978D">
             <wp:simplePos x="0" y="0"/>
             <wp:positionH relativeFrom="column">
               <wp:posOffset>1</wp:posOffset>
@@ -6568,7 +6560,6 @@
                 <w:tab w:val="left" w:pos="564"/>
               </w:tabs>
             </w:pPr>
-            <w:proofErr w:type="gramStart"/>
             <w:r>
               <w:rPr>
                 <w:b/>
@@ -6576,33 +6567,21 @@
               <w:t xml:space="preserve">1.a  </w:t>
             </w:r>
             <w:r>
-              <w:t>If</w:t>
-            </w:r>
-            <w:proofErr w:type="gramEnd"/>
-            <w:r>
-              <w:t xml:space="preserve"> there are now available flights now the user can return to the home menu.</w:t>
-            </w:r>
-          </w:p>
-          <w:p>
-            <w:pPr>
-              <w:tabs>
-                <w:tab w:val="left" w:pos="564"/>
-              </w:tabs>
-            </w:pPr>
-            <w:r>
-              <w:rPr>
-                <w:b/>
-              </w:rPr>
-              <w:t>2.</w:t>
-            </w:r>
-            <w:proofErr w:type="spellStart"/>
-            <w:r>
-              <w:rPr>
-                <w:b/>
-              </w:rPr>
-              <w:t>a</w:t>
-            </w:r>
-            <w:proofErr w:type="spellEnd"/>
+              <w:t>If there are now available flights now the user can return to the home menu.</w:t>
+            </w:r>
+          </w:p>
+          <w:p>
+            <w:pPr>
+              <w:tabs>
+                <w:tab w:val="left" w:pos="564"/>
+              </w:tabs>
+            </w:pPr>
+            <w:r>
+              <w:rPr>
+                <w:b/>
+              </w:rPr>
+              <w:t>2.a</w:t>
+            </w:r>
             <w:r>
               <w:t xml:space="preserve"> If the user enters wrong payment credentials, they will be asked to enter them again.</w:t>
             </w:r>
@@ -14393,7 +14372,7 @@
         </w:rPr>
         <w:lastRenderedPageBreak/>
         <w:drawing>
-          <wp:anchor distT="0" distB="0" distL="114300" distR="114300" simplePos="0" relativeHeight="251661312" behindDoc="0" locked="0" layoutInCell="1" allowOverlap="1">
+          <wp:anchor distT="0" distB="0" distL="114300" distR="114300" simplePos="0" relativeHeight="251661312" behindDoc="0" locked="0" layoutInCell="1" allowOverlap="1" wp14:anchorId="44D1DA1C" wp14:editId="41A93A01">
             <wp:simplePos x="0" y="0"/>
             <wp:positionH relativeFrom="margin">
               <wp:align>right</wp:align>
@@ -18021,14 +18000,9 @@
         <w:t>Portability</w:t>
       </w:r>
       <w:r>
-        <w:t xml:space="preserve">: </w:t>
-      </w:r>
-      <w:proofErr w:type="spellStart"/>
-      <w:r>
-        <w:t>installability</w:t>
+        <w:t>: installability</w:t>
       </w:r>
       <w:bookmarkEnd w:id="61"/>
-      <w:proofErr w:type="spellEnd"/>
     </w:p>
     <w:p/>
     <w:tbl>
@@ -18407,6 +18381,7 @@
         <w:pStyle w:val="Heading3"/>
       </w:pPr>
       <w:bookmarkStart w:id="62" w:name="_Toc119259691"/>
+      <w:bookmarkStart w:id="63" w:name="_Hlk119410802"/>
       <w:r>
         <w:rPr>
           <w:u w:val="single"/>
@@ -18422,6 +18397,7 @@
         </w:rPr>
         <w:t>Interoperability</w:t>
       </w:r>
+      <w:bookmarkEnd w:id="63"/>
       <w:r>
         <w:t>:  Declined</w:t>
       </w:r>
@@ -18895,24 +18871,41 @@
       <w:pPr>
         <w:pStyle w:val="Heading2"/>
       </w:pPr>
-      <w:bookmarkStart w:id="63" w:name="_3as4poj" w:colFirst="0" w:colLast="0"/>
-      <w:bookmarkEnd w:id="63"/>
+      <w:bookmarkStart w:id="64" w:name="_3as4poj" w:colFirst="0" w:colLast="0"/>
+      <w:bookmarkEnd w:id="64"/>
       <w:r>
         <w:tab/>
       </w:r>
-      <w:bookmarkStart w:id="64" w:name="_Toc119259692"/>
+      <w:bookmarkStart w:id="65" w:name="_Toc119259692"/>
       <w:r>
         <w:t>Seifeldin Khalil 195423:</w:t>
       </w:r>
-      <w:bookmarkEnd w:id="64"/>
+      <w:bookmarkEnd w:id="65"/>
     </w:p>
+    <w:p/>
     <w:p>
       <w:pPr>
-        <w:pStyle w:val="Heading2"/>
+        <w:pStyle w:val="Heading3"/>
       </w:pPr>
       <w:r>
         <w:tab/>
       </w:r>
+      <w:bookmarkStart w:id="66" w:name="_Hlk119410900"/>
+      <w:r>
+        <w:t>Compatibility</w:t>
+      </w:r>
+      <w:r>
+        <w:t xml:space="preserve">: </w:t>
+      </w:r>
+      <w:r>
+        <w:t>Interoperability</w:t>
+      </w:r>
+      <w:bookmarkEnd w:id="66"/>
+    </w:p>
+    <w:p>
+      <w:pPr>
+        <w:pStyle w:val="Heading2"/>
+      </w:pPr>
     </w:p>
     <w:tbl>
       <w:tblPr>
@@ -19216,8 +19209,25 @@
         </w:tc>
       </w:tr>
     </w:tbl>
-    <w:p/>
-    <w:p/>
+    <w:p>
+      <w:pPr>
+        <w:pStyle w:val="Heading3"/>
+      </w:pPr>
+    </w:p>
+    <w:p>
+      <w:pPr>
+        <w:pStyle w:val="Heading3"/>
+      </w:pPr>
+      <w:r>
+        <w:t>Maintainability</w:t>
+      </w:r>
+      <w:r>
+        <w:t xml:space="preserve">: </w:t>
+      </w:r>
+      <w:r>
+        <w:t>Modifiability</w:t>
+      </w:r>
+    </w:p>
     <w:p/>
     <w:tbl>
       <w:tblPr>
@@ -19526,6 +19536,20 @@
     <w:p/>
     <w:p/>
     <w:p/>
+    <w:p>
+      <w:pPr>
+        <w:pStyle w:val="Heading3"/>
+      </w:pPr>
+      <w:r>
+        <w:t>Reliability</w:t>
+      </w:r>
+      <w:r>
+        <w:t xml:space="preserve">: </w:t>
+      </w:r>
+      <w:r>
+        <w:t>Recoverability</w:t>
+      </w:r>
+    </w:p>
     <w:p/>
     <w:tbl>
       <w:tblPr>
@@ -19851,714 +19875,22 @@
       <w:pPr>
         <w:pStyle w:val="Heading2"/>
       </w:pPr>
-      <w:bookmarkStart w:id="65" w:name="_1pxezwc" w:colFirst="0" w:colLast="0"/>
-      <w:bookmarkStart w:id="66" w:name="_Toc119259693"/>
-      <w:bookmarkEnd w:id="65"/>
+      <w:bookmarkStart w:id="67" w:name="_1pxezwc" w:colFirst="0" w:colLast="0"/>
+      <w:bookmarkStart w:id="68" w:name="_Toc119259693"/>
+      <w:bookmarkEnd w:id="67"/>
       <w:r>
         <w:t>Sama Hany 193754:</w:t>
-      </w:r>
-      <w:bookmarkEnd w:id="66"/>
-    </w:p>
-    <w:p/>
-    <w:p>
-      <w:pPr>
-        <w:pStyle w:val="Heading3"/>
-      </w:pPr>
-      <w:bookmarkStart w:id="67" w:name="_Toc119259694"/>
-      <w:r>
-        <w:t>Availability: Downtime</w:t>
-      </w:r>
-      <w:bookmarkEnd w:id="67"/>
-    </w:p>
-    <w:p/>
-    <w:tbl>
-      <w:tblPr>
-        <w:tblW w:w="8829" w:type="dxa"/>
-        <w:tblBorders>
-          <w:top w:val="single" w:sz="4" w:space="0" w:color="000000"/>
-          <w:left w:val="single" w:sz="4" w:space="0" w:color="000000"/>
-          <w:bottom w:val="single" w:sz="4" w:space="0" w:color="000000"/>
-          <w:right w:val="single" w:sz="4" w:space="0" w:color="000000"/>
-          <w:insideH w:val="single" w:sz="4" w:space="0" w:color="000000"/>
-          <w:insideV w:val="single" w:sz="4" w:space="0" w:color="000000"/>
-        </w:tblBorders>
-        <w:tblLayout w:type="fixed"/>
-        <w:tblLook w:val="0400" w:firstRow="0" w:lastRow="0" w:firstColumn="0" w:lastColumn="0" w:noHBand="0" w:noVBand="1"/>
-      </w:tblPr>
-      <w:tblGrid>
-        <w:gridCol w:w="1687"/>
-        <w:gridCol w:w="7142"/>
-      </w:tblGrid>
-      <w:tr>
-        <w:trPr>
-          <w:trHeight w:val="719"/>
-        </w:trPr>
-        <w:tc>
-          <w:tcPr>
-            <w:tcW w:w="1687" w:type="dxa"/>
-            <w:shd w:val="clear" w:color="auto" w:fill="A6A6A6"/>
-          </w:tcPr>
-          <w:p>
-            <w:pPr>
-              <w:jc w:val="center"/>
-              <w:rPr>
-                <w:sz w:val="28"/>
-                <w:szCs w:val="28"/>
-              </w:rPr>
-            </w:pPr>
-            <w:r>
-              <w:rPr>
-                <w:sz w:val="28"/>
-                <w:szCs w:val="28"/>
-              </w:rPr>
-              <w:t>Source</w:t>
-            </w:r>
-          </w:p>
-        </w:tc>
-        <w:tc>
-          <w:tcPr>
-            <w:tcW w:w="7142" w:type="dxa"/>
-          </w:tcPr>
-          <w:p>
-            <w:pPr>
-              <w:rPr>
-                <w:sz w:val="28"/>
-                <w:szCs w:val="28"/>
-              </w:rPr>
-            </w:pPr>
-            <w:r>
-              <w:rPr>
-                <w:sz w:val="28"/>
-                <w:szCs w:val="28"/>
-              </w:rPr>
-              <w:t>Heartbeat Monitor</w:t>
-            </w:r>
-          </w:p>
-        </w:tc>
-      </w:tr>
-      <w:tr>
-        <w:trPr>
-          <w:trHeight w:val="679"/>
-        </w:trPr>
-        <w:tc>
-          <w:tcPr>
-            <w:tcW w:w="1687" w:type="dxa"/>
-            <w:shd w:val="clear" w:color="auto" w:fill="A6A6A6"/>
-          </w:tcPr>
-          <w:p>
-            <w:pPr>
-              <w:jc w:val="center"/>
-              <w:rPr>
-                <w:sz w:val="28"/>
-                <w:szCs w:val="28"/>
-              </w:rPr>
-            </w:pPr>
-            <w:r>
-              <w:rPr>
-                <w:sz w:val="28"/>
-                <w:szCs w:val="28"/>
-              </w:rPr>
-              <w:t>Stimulus</w:t>
-            </w:r>
-          </w:p>
-        </w:tc>
-        <w:tc>
-          <w:tcPr>
-            <w:tcW w:w="7142" w:type="dxa"/>
-          </w:tcPr>
-          <w:p>
-            <w:pPr>
-              <w:rPr>
-                <w:sz w:val="28"/>
-                <w:szCs w:val="28"/>
-              </w:rPr>
-            </w:pPr>
-            <w:r>
-              <w:rPr>
-                <w:sz w:val="28"/>
-                <w:szCs w:val="28"/>
-              </w:rPr>
-              <w:t>Server Down</w:t>
-            </w:r>
-          </w:p>
-        </w:tc>
-      </w:tr>
-      <w:tr>
-        <w:trPr>
-          <w:trHeight w:val="679"/>
-        </w:trPr>
-        <w:tc>
-          <w:tcPr>
-            <w:tcW w:w="1687" w:type="dxa"/>
-            <w:shd w:val="clear" w:color="auto" w:fill="A6A6A6"/>
-          </w:tcPr>
-          <w:p>
-            <w:pPr>
-              <w:jc w:val="center"/>
-              <w:rPr>
-                <w:sz w:val="28"/>
-                <w:szCs w:val="28"/>
-              </w:rPr>
-            </w:pPr>
-            <w:r>
-              <w:rPr>
-                <w:sz w:val="28"/>
-                <w:szCs w:val="28"/>
-              </w:rPr>
-              <w:t>Artifact</w:t>
-            </w:r>
-          </w:p>
-        </w:tc>
-        <w:tc>
-          <w:tcPr>
-            <w:tcW w:w="7142" w:type="dxa"/>
-          </w:tcPr>
-          <w:p>
-            <w:pPr>
-              <w:rPr>
-                <w:sz w:val="28"/>
-                <w:szCs w:val="28"/>
-              </w:rPr>
-            </w:pPr>
-            <w:r>
-              <w:rPr>
-                <w:sz w:val="28"/>
-                <w:szCs w:val="28"/>
-              </w:rPr>
-              <w:t>Online tourism system</w:t>
-            </w:r>
-          </w:p>
-        </w:tc>
-      </w:tr>
-      <w:tr>
-        <w:trPr>
-          <w:trHeight w:val="719"/>
-        </w:trPr>
-        <w:tc>
-          <w:tcPr>
-            <w:tcW w:w="1687" w:type="dxa"/>
-            <w:shd w:val="clear" w:color="auto" w:fill="A6A6A6"/>
-          </w:tcPr>
-          <w:p>
-            <w:pPr>
-              <w:jc w:val="center"/>
-              <w:rPr>
-                <w:sz w:val="28"/>
-                <w:szCs w:val="28"/>
-              </w:rPr>
-            </w:pPr>
-            <w:r>
-              <w:rPr>
-                <w:sz w:val="28"/>
-                <w:szCs w:val="28"/>
-              </w:rPr>
-              <w:t>Environment</w:t>
-            </w:r>
-          </w:p>
-        </w:tc>
-        <w:tc>
-          <w:tcPr>
-            <w:tcW w:w="7142" w:type="dxa"/>
-          </w:tcPr>
-          <w:p>
-            <w:pPr>
-              <w:rPr>
-                <w:sz w:val="28"/>
-                <w:szCs w:val="28"/>
-              </w:rPr>
-            </w:pPr>
-            <w:r>
-              <w:rPr>
-                <w:sz w:val="28"/>
-                <w:szCs w:val="28"/>
-              </w:rPr>
-              <w:t>Normal operation</w:t>
-            </w:r>
-          </w:p>
-        </w:tc>
-      </w:tr>
-      <w:tr>
-        <w:trPr>
-          <w:trHeight w:val="679"/>
-        </w:trPr>
-        <w:tc>
-          <w:tcPr>
-            <w:tcW w:w="1687" w:type="dxa"/>
-            <w:shd w:val="clear" w:color="auto" w:fill="A6A6A6"/>
-          </w:tcPr>
-          <w:p>
-            <w:pPr>
-              <w:jc w:val="center"/>
-              <w:rPr>
-                <w:sz w:val="28"/>
-                <w:szCs w:val="28"/>
-              </w:rPr>
-            </w:pPr>
-            <w:r>
-              <w:rPr>
-                <w:sz w:val="28"/>
-                <w:szCs w:val="28"/>
-              </w:rPr>
-              <w:t>Response</w:t>
-            </w:r>
-          </w:p>
-        </w:tc>
-        <w:tc>
-          <w:tcPr>
-            <w:tcW w:w="7142" w:type="dxa"/>
-          </w:tcPr>
-          <w:p>
-            <w:pPr>
-              <w:rPr>
-                <w:sz w:val="28"/>
-                <w:szCs w:val="28"/>
-              </w:rPr>
-            </w:pPr>
-            <w:r>
-              <w:rPr>
-                <w:sz w:val="28"/>
-                <w:szCs w:val="28"/>
-              </w:rPr>
-              <w:t xml:space="preserve">Notify developers and appropriate entities </w:t>
-            </w:r>
-          </w:p>
-        </w:tc>
-      </w:tr>
-      <w:tr>
-        <w:trPr>
-          <w:trHeight w:val="719"/>
-        </w:trPr>
-        <w:tc>
-          <w:tcPr>
-            <w:tcW w:w="1687" w:type="dxa"/>
-            <w:shd w:val="clear" w:color="auto" w:fill="A6A6A6"/>
-          </w:tcPr>
-          <w:p>
-            <w:pPr>
-              <w:jc w:val="center"/>
-              <w:rPr>
-                <w:sz w:val="28"/>
-                <w:szCs w:val="28"/>
-              </w:rPr>
-            </w:pPr>
-            <w:r>
-              <w:rPr>
-                <w:sz w:val="28"/>
-                <w:szCs w:val="28"/>
-              </w:rPr>
-              <w:t>Response Measure</w:t>
-            </w:r>
-          </w:p>
-        </w:tc>
-        <w:tc>
-          <w:tcPr>
-            <w:tcW w:w="7142" w:type="dxa"/>
-          </w:tcPr>
-          <w:p>
-            <w:pPr>
-              <w:pBdr>
-                <w:top w:val="nil"/>
-                <w:left w:val="nil"/>
-                <w:bottom w:val="nil"/>
-                <w:right w:val="nil"/>
-                <w:between w:val="nil"/>
-              </w:pBdr>
-              <w:spacing w:line="240" w:lineRule="auto"/>
-              <w:rPr>
-                <w:color w:val="000000"/>
-                <w:sz w:val="28"/>
-                <w:szCs w:val="28"/>
-              </w:rPr>
-            </w:pPr>
-            <w:r>
-              <w:rPr>
-                <w:color w:val="000000"/>
-                <w:sz w:val="28"/>
-                <w:szCs w:val="28"/>
-              </w:rPr>
-              <w:t>System do</w:t>
-            </w:r>
-            <w:r>
-              <w:rPr>
-                <w:color w:val="000000"/>
-                <w:sz w:val="28"/>
-                <w:szCs w:val="28"/>
-              </w:rPr>
-              <w:t>wntime should not exceed 3 minutes</w:t>
-            </w:r>
-          </w:p>
-        </w:tc>
-      </w:tr>
-    </w:tbl>
-    <w:p/>
-    <w:p>
-      <w:pPr>
-        <w:pStyle w:val="Heading3"/>
-      </w:pPr>
-      <w:bookmarkStart w:id="68" w:name="_Toc119259695"/>
-      <w:proofErr w:type="gramStart"/>
-      <w:r>
-        <w:t>Maintainability</w:t>
-      </w:r>
-      <w:r>
-        <w:t xml:space="preserve"> :</w:t>
-      </w:r>
-      <w:proofErr w:type="gramEnd"/>
-      <w:r>
-        <w:t xml:space="preserve"> </w:t>
-      </w:r>
-      <w:r>
-        <w:t>Testability</w:t>
       </w:r>
       <w:bookmarkEnd w:id="68"/>
     </w:p>
     <w:p/>
-    <w:tbl>
-      <w:tblPr>
-        <w:tblW w:w="8829" w:type="dxa"/>
-        <w:tblBorders>
-          <w:top w:val="single" w:sz="4" w:space="0" w:color="000000"/>
-          <w:left w:val="single" w:sz="4" w:space="0" w:color="000000"/>
-          <w:bottom w:val="single" w:sz="4" w:space="0" w:color="000000"/>
-          <w:right w:val="single" w:sz="4" w:space="0" w:color="000000"/>
-          <w:insideH w:val="single" w:sz="4" w:space="0" w:color="000000"/>
-          <w:insideV w:val="single" w:sz="4" w:space="0" w:color="000000"/>
-        </w:tblBorders>
-        <w:tblLayout w:type="fixed"/>
-        <w:tblLook w:val="0400" w:firstRow="0" w:lastRow="0" w:firstColumn="0" w:lastColumn="0" w:noHBand="0" w:noVBand="1"/>
-      </w:tblPr>
-      <w:tblGrid>
-        <w:gridCol w:w="1687"/>
-        <w:gridCol w:w="7142"/>
-      </w:tblGrid>
-      <w:tr>
-        <w:trPr>
-          <w:trHeight w:val="719"/>
-        </w:trPr>
-        <w:tc>
-          <w:tcPr>
-            <w:tcW w:w="1687" w:type="dxa"/>
-            <w:shd w:val="clear" w:color="auto" w:fill="A6A6A6"/>
-          </w:tcPr>
-          <w:p>
-            <w:pPr>
-              <w:jc w:val="center"/>
-              <w:rPr>
-                <w:sz w:val="28"/>
-                <w:szCs w:val="28"/>
-              </w:rPr>
-            </w:pPr>
-            <w:r>
-              <w:rPr>
-                <w:sz w:val="28"/>
-                <w:szCs w:val="28"/>
-              </w:rPr>
-              <w:t>Source</w:t>
-            </w:r>
-          </w:p>
-        </w:tc>
-        <w:tc>
-          <w:tcPr>
-            <w:tcW w:w="7142" w:type="dxa"/>
-          </w:tcPr>
-          <w:p>
-            <w:pPr>
-              <w:rPr>
-                <w:sz w:val="28"/>
-                <w:szCs w:val="28"/>
-              </w:rPr>
-            </w:pPr>
-            <w:r>
-              <w:rPr>
-                <w:sz w:val="28"/>
-                <w:szCs w:val="28"/>
-              </w:rPr>
-              <w:t>Tester</w:t>
-            </w:r>
-          </w:p>
-        </w:tc>
-      </w:tr>
-      <w:tr>
-        <w:trPr>
-          <w:trHeight w:val="679"/>
-        </w:trPr>
-        <w:tc>
-          <w:tcPr>
-            <w:tcW w:w="1687" w:type="dxa"/>
-            <w:shd w:val="clear" w:color="auto" w:fill="A6A6A6"/>
-          </w:tcPr>
-          <w:p>
-            <w:pPr>
-              <w:jc w:val="center"/>
-              <w:rPr>
-                <w:sz w:val="28"/>
-                <w:szCs w:val="28"/>
-              </w:rPr>
-            </w:pPr>
-            <w:r>
-              <w:rPr>
-                <w:sz w:val="28"/>
-                <w:szCs w:val="28"/>
-              </w:rPr>
-              <w:t>Stimulus</w:t>
-            </w:r>
-          </w:p>
-        </w:tc>
-        <w:tc>
-          <w:tcPr>
-            <w:tcW w:w="7142" w:type="dxa"/>
-          </w:tcPr>
-          <w:p>
-            <w:pPr>
-              <w:rPr>
-                <w:sz w:val="28"/>
-                <w:szCs w:val="28"/>
-              </w:rPr>
-            </w:pPr>
-            <w:r>
-              <w:rPr>
-                <w:sz w:val="28"/>
-                <w:szCs w:val="28"/>
-              </w:rPr>
-              <w:t xml:space="preserve">Unit tester applies </w:t>
-            </w:r>
-            <w:r>
-              <w:rPr>
-                <w:sz w:val="28"/>
-                <w:szCs w:val="28"/>
-              </w:rPr>
-              <w:t xml:space="preserve">unit </w:t>
-            </w:r>
-            <w:r>
-              <w:rPr>
-                <w:sz w:val="28"/>
-                <w:szCs w:val="28"/>
-              </w:rPr>
-              <w:t xml:space="preserve">tests on the system components and </w:t>
-            </w:r>
-            <w:r>
-              <w:rPr>
-                <w:sz w:val="28"/>
-                <w:szCs w:val="28"/>
-              </w:rPr>
-              <w:t>functions</w:t>
-            </w:r>
-          </w:p>
-        </w:tc>
-      </w:tr>
-      <w:tr>
-        <w:trPr>
-          <w:trHeight w:val="679"/>
-        </w:trPr>
-        <w:tc>
-          <w:tcPr>
-            <w:tcW w:w="1687" w:type="dxa"/>
-            <w:shd w:val="clear" w:color="auto" w:fill="A6A6A6"/>
-          </w:tcPr>
-          <w:p>
-            <w:pPr>
-              <w:jc w:val="center"/>
-              <w:rPr>
-                <w:sz w:val="28"/>
-                <w:szCs w:val="28"/>
-              </w:rPr>
-            </w:pPr>
-            <w:r>
-              <w:rPr>
-                <w:sz w:val="28"/>
-                <w:szCs w:val="28"/>
-              </w:rPr>
-              <w:t>Artifact</w:t>
-            </w:r>
-          </w:p>
-        </w:tc>
-        <w:tc>
-          <w:tcPr>
-            <w:tcW w:w="7142" w:type="dxa"/>
-          </w:tcPr>
-          <w:p>
-            <w:pPr>
-              <w:rPr>
-                <w:sz w:val="28"/>
-                <w:szCs w:val="28"/>
-              </w:rPr>
-            </w:pPr>
-            <w:r>
-              <w:rPr>
-                <w:sz w:val="28"/>
-                <w:szCs w:val="28"/>
-              </w:rPr>
-              <w:t>Component in the Online tourism system</w:t>
-            </w:r>
-          </w:p>
-        </w:tc>
-      </w:tr>
-      <w:tr>
-        <w:trPr>
-          <w:trHeight w:val="719"/>
-        </w:trPr>
-        <w:tc>
-          <w:tcPr>
-            <w:tcW w:w="1687" w:type="dxa"/>
-            <w:shd w:val="clear" w:color="auto" w:fill="A6A6A6"/>
-          </w:tcPr>
-          <w:p>
-            <w:pPr>
-              <w:jc w:val="center"/>
-              <w:rPr>
-                <w:sz w:val="28"/>
-                <w:szCs w:val="28"/>
-              </w:rPr>
-            </w:pPr>
-            <w:r>
-              <w:rPr>
-                <w:sz w:val="28"/>
-                <w:szCs w:val="28"/>
-              </w:rPr>
-              <w:t>Environment</w:t>
-            </w:r>
-          </w:p>
-        </w:tc>
-        <w:tc>
-          <w:tcPr>
-            <w:tcW w:w="7142" w:type="dxa"/>
-          </w:tcPr>
-          <w:p>
-            <w:pPr>
-              <w:rPr>
-                <w:sz w:val="28"/>
-                <w:szCs w:val="28"/>
-              </w:rPr>
-            </w:pPr>
-            <w:r>
-              <w:rPr>
-                <w:sz w:val="28"/>
-                <w:szCs w:val="28"/>
-              </w:rPr>
-              <w:t>In the testing phase</w:t>
-            </w:r>
-          </w:p>
-        </w:tc>
-      </w:tr>
-      <w:tr>
-        <w:trPr>
-          <w:trHeight w:val="679"/>
-        </w:trPr>
-        <w:tc>
-          <w:tcPr>
-            <w:tcW w:w="1687" w:type="dxa"/>
-            <w:shd w:val="clear" w:color="auto" w:fill="A6A6A6"/>
-          </w:tcPr>
-          <w:p>
-            <w:pPr>
-              <w:jc w:val="center"/>
-              <w:rPr>
-                <w:sz w:val="28"/>
-                <w:szCs w:val="28"/>
-              </w:rPr>
-            </w:pPr>
-            <w:r>
-              <w:rPr>
-                <w:sz w:val="28"/>
-                <w:szCs w:val="28"/>
-              </w:rPr>
-              <w:t>Response</w:t>
-            </w:r>
-          </w:p>
-        </w:tc>
-        <w:tc>
-          <w:tcPr>
-            <w:tcW w:w="7142" w:type="dxa"/>
-          </w:tcPr>
-          <w:p>
-            <w:pPr>
-              <w:rPr>
-                <w:sz w:val="28"/>
-                <w:szCs w:val="28"/>
-              </w:rPr>
-            </w:pPr>
-            <w:r>
-              <w:rPr>
-                <w:sz w:val="28"/>
-                <w:szCs w:val="28"/>
-              </w:rPr>
-              <w:t>Random tests are applied to each component and output is compared to what is expected</w:t>
-            </w:r>
-          </w:p>
-        </w:tc>
-      </w:tr>
-      <w:tr>
-        <w:trPr>
-          <w:trHeight w:val="719"/>
-        </w:trPr>
-        <w:tc>
-          <w:tcPr>
-            <w:tcW w:w="1687" w:type="dxa"/>
-            <w:shd w:val="clear" w:color="auto" w:fill="A6A6A6"/>
-          </w:tcPr>
-          <w:p>
-            <w:pPr>
-              <w:jc w:val="center"/>
-              <w:rPr>
-                <w:sz w:val="28"/>
-                <w:szCs w:val="28"/>
-              </w:rPr>
-            </w:pPr>
-            <w:r>
-              <w:rPr>
-                <w:sz w:val="28"/>
-                <w:szCs w:val="28"/>
-              </w:rPr>
-              <w:t>Response Measure</w:t>
-            </w:r>
-          </w:p>
-        </w:tc>
-        <w:tc>
-          <w:tcPr>
-            <w:tcW w:w="7142" w:type="dxa"/>
-          </w:tcPr>
-          <w:p>
-            <w:pPr>
-              <w:pBdr>
-                <w:top w:val="nil"/>
-                <w:left w:val="nil"/>
-                <w:bottom w:val="nil"/>
-                <w:right w:val="nil"/>
-                <w:between w:val="nil"/>
-              </w:pBdr>
-              <w:spacing w:line="240" w:lineRule="auto"/>
-              <w:rPr>
-                <w:color w:val="000000"/>
-                <w:sz w:val="28"/>
-                <w:szCs w:val="28"/>
-              </w:rPr>
-            </w:pPr>
-            <w:r>
-              <w:rPr>
-                <w:color w:val="000000"/>
-                <w:sz w:val="28"/>
-                <w:szCs w:val="28"/>
-              </w:rPr>
-              <w:t>The component should pass the unit tests applied, with maximum 1% fault rate</w:t>
-            </w:r>
-          </w:p>
-        </w:tc>
-      </w:tr>
-    </w:tbl>
-    <w:p/>
-    <w:p/>
     <w:p>
       <w:pPr>
         <w:pStyle w:val="Heading3"/>
       </w:pPr>
-      <w:bookmarkStart w:id="69" w:name="_Toc119259696"/>
-      <w:proofErr w:type="gramStart"/>
+      <w:bookmarkStart w:id="69" w:name="_Toc119259694"/>
       <w:r>
-        <w:t>Security :</w:t>
-      </w:r>
-      <w:proofErr w:type="gramEnd"/>
-      <w:r>
-        <w:t xml:space="preserve"> Authentication:</w:t>
+        <w:t>Availability: Downtime</w:t>
       </w:r>
       <w:bookmarkEnd w:id="69"/>
     </w:p>
@@ -20623,6 +19955,689 @@
                 <w:sz w:val="28"/>
                 <w:szCs w:val="28"/>
               </w:rPr>
+              <w:t>Heartbeat Monitor</w:t>
+            </w:r>
+          </w:p>
+        </w:tc>
+      </w:tr>
+      <w:tr>
+        <w:trPr>
+          <w:trHeight w:val="679"/>
+        </w:trPr>
+        <w:tc>
+          <w:tcPr>
+            <w:tcW w:w="1687" w:type="dxa"/>
+            <w:shd w:val="clear" w:color="auto" w:fill="A6A6A6"/>
+          </w:tcPr>
+          <w:p>
+            <w:pPr>
+              <w:jc w:val="center"/>
+              <w:rPr>
+                <w:sz w:val="28"/>
+                <w:szCs w:val="28"/>
+              </w:rPr>
+            </w:pPr>
+            <w:r>
+              <w:rPr>
+                <w:sz w:val="28"/>
+                <w:szCs w:val="28"/>
+              </w:rPr>
+              <w:t>Stimulus</w:t>
+            </w:r>
+          </w:p>
+        </w:tc>
+        <w:tc>
+          <w:tcPr>
+            <w:tcW w:w="7142" w:type="dxa"/>
+          </w:tcPr>
+          <w:p>
+            <w:pPr>
+              <w:rPr>
+                <w:sz w:val="28"/>
+                <w:szCs w:val="28"/>
+              </w:rPr>
+            </w:pPr>
+            <w:r>
+              <w:rPr>
+                <w:sz w:val="28"/>
+                <w:szCs w:val="28"/>
+              </w:rPr>
+              <w:t>Server Down</w:t>
+            </w:r>
+          </w:p>
+        </w:tc>
+      </w:tr>
+      <w:tr>
+        <w:trPr>
+          <w:trHeight w:val="679"/>
+        </w:trPr>
+        <w:tc>
+          <w:tcPr>
+            <w:tcW w:w="1687" w:type="dxa"/>
+            <w:shd w:val="clear" w:color="auto" w:fill="A6A6A6"/>
+          </w:tcPr>
+          <w:p>
+            <w:pPr>
+              <w:jc w:val="center"/>
+              <w:rPr>
+                <w:sz w:val="28"/>
+                <w:szCs w:val="28"/>
+              </w:rPr>
+            </w:pPr>
+            <w:r>
+              <w:rPr>
+                <w:sz w:val="28"/>
+                <w:szCs w:val="28"/>
+              </w:rPr>
+              <w:t>Artifact</w:t>
+            </w:r>
+          </w:p>
+        </w:tc>
+        <w:tc>
+          <w:tcPr>
+            <w:tcW w:w="7142" w:type="dxa"/>
+          </w:tcPr>
+          <w:p>
+            <w:pPr>
+              <w:rPr>
+                <w:sz w:val="28"/>
+                <w:szCs w:val="28"/>
+              </w:rPr>
+            </w:pPr>
+            <w:r>
+              <w:rPr>
+                <w:sz w:val="28"/>
+                <w:szCs w:val="28"/>
+              </w:rPr>
+              <w:t>Online tourism system</w:t>
+            </w:r>
+          </w:p>
+        </w:tc>
+      </w:tr>
+      <w:tr>
+        <w:trPr>
+          <w:trHeight w:val="719"/>
+        </w:trPr>
+        <w:tc>
+          <w:tcPr>
+            <w:tcW w:w="1687" w:type="dxa"/>
+            <w:shd w:val="clear" w:color="auto" w:fill="A6A6A6"/>
+          </w:tcPr>
+          <w:p>
+            <w:pPr>
+              <w:jc w:val="center"/>
+              <w:rPr>
+                <w:sz w:val="28"/>
+                <w:szCs w:val="28"/>
+              </w:rPr>
+            </w:pPr>
+            <w:r>
+              <w:rPr>
+                <w:sz w:val="28"/>
+                <w:szCs w:val="28"/>
+              </w:rPr>
+              <w:t>Environment</w:t>
+            </w:r>
+          </w:p>
+        </w:tc>
+        <w:tc>
+          <w:tcPr>
+            <w:tcW w:w="7142" w:type="dxa"/>
+          </w:tcPr>
+          <w:p>
+            <w:pPr>
+              <w:rPr>
+                <w:sz w:val="28"/>
+                <w:szCs w:val="28"/>
+              </w:rPr>
+            </w:pPr>
+            <w:r>
+              <w:rPr>
+                <w:sz w:val="28"/>
+                <w:szCs w:val="28"/>
+              </w:rPr>
+              <w:t>Normal operation</w:t>
+            </w:r>
+          </w:p>
+        </w:tc>
+      </w:tr>
+      <w:tr>
+        <w:trPr>
+          <w:trHeight w:val="679"/>
+        </w:trPr>
+        <w:tc>
+          <w:tcPr>
+            <w:tcW w:w="1687" w:type="dxa"/>
+            <w:shd w:val="clear" w:color="auto" w:fill="A6A6A6"/>
+          </w:tcPr>
+          <w:p>
+            <w:pPr>
+              <w:jc w:val="center"/>
+              <w:rPr>
+                <w:sz w:val="28"/>
+                <w:szCs w:val="28"/>
+              </w:rPr>
+            </w:pPr>
+            <w:r>
+              <w:rPr>
+                <w:sz w:val="28"/>
+                <w:szCs w:val="28"/>
+              </w:rPr>
+              <w:t>Response</w:t>
+            </w:r>
+          </w:p>
+        </w:tc>
+        <w:tc>
+          <w:tcPr>
+            <w:tcW w:w="7142" w:type="dxa"/>
+          </w:tcPr>
+          <w:p>
+            <w:pPr>
+              <w:rPr>
+                <w:sz w:val="28"/>
+                <w:szCs w:val="28"/>
+              </w:rPr>
+            </w:pPr>
+            <w:r>
+              <w:rPr>
+                <w:sz w:val="28"/>
+                <w:szCs w:val="28"/>
+              </w:rPr>
+              <w:t xml:space="preserve">Notify developers and appropriate entities </w:t>
+            </w:r>
+          </w:p>
+        </w:tc>
+      </w:tr>
+      <w:tr>
+        <w:trPr>
+          <w:trHeight w:val="719"/>
+        </w:trPr>
+        <w:tc>
+          <w:tcPr>
+            <w:tcW w:w="1687" w:type="dxa"/>
+            <w:shd w:val="clear" w:color="auto" w:fill="A6A6A6"/>
+          </w:tcPr>
+          <w:p>
+            <w:pPr>
+              <w:jc w:val="center"/>
+              <w:rPr>
+                <w:sz w:val="28"/>
+                <w:szCs w:val="28"/>
+              </w:rPr>
+            </w:pPr>
+            <w:r>
+              <w:rPr>
+                <w:sz w:val="28"/>
+                <w:szCs w:val="28"/>
+              </w:rPr>
+              <w:t>Response Measure</w:t>
+            </w:r>
+          </w:p>
+        </w:tc>
+        <w:tc>
+          <w:tcPr>
+            <w:tcW w:w="7142" w:type="dxa"/>
+          </w:tcPr>
+          <w:p>
+            <w:pPr>
+              <w:pBdr>
+                <w:top w:val="nil"/>
+                <w:left w:val="nil"/>
+                <w:bottom w:val="nil"/>
+                <w:right w:val="nil"/>
+                <w:between w:val="nil"/>
+              </w:pBdr>
+              <w:spacing w:line="240" w:lineRule="auto"/>
+              <w:rPr>
+                <w:color w:val="000000"/>
+                <w:sz w:val="28"/>
+                <w:szCs w:val="28"/>
+              </w:rPr>
+            </w:pPr>
+            <w:r>
+              <w:rPr>
+                <w:color w:val="000000"/>
+                <w:sz w:val="28"/>
+                <w:szCs w:val="28"/>
+              </w:rPr>
+              <w:t>System do</w:t>
+            </w:r>
+            <w:r>
+              <w:rPr>
+                <w:color w:val="000000"/>
+                <w:sz w:val="28"/>
+                <w:szCs w:val="28"/>
+              </w:rPr>
+              <w:t>wntime should not exceed 3 minutes</w:t>
+            </w:r>
+          </w:p>
+        </w:tc>
+      </w:tr>
+    </w:tbl>
+    <w:p/>
+    <w:p>
+      <w:pPr>
+        <w:pStyle w:val="Heading3"/>
+      </w:pPr>
+      <w:bookmarkStart w:id="70" w:name="_Toc119259695"/>
+      <w:r>
+        <w:t>Maintainability</w:t>
+      </w:r>
+      <w:r>
+        <w:t xml:space="preserve"> : </w:t>
+      </w:r>
+      <w:r>
+        <w:t>Testability</w:t>
+      </w:r>
+      <w:bookmarkEnd w:id="70"/>
+    </w:p>
+    <w:p/>
+    <w:tbl>
+      <w:tblPr>
+        <w:tblW w:w="8829" w:type="dxa"/>
+        <w:tblBorders>
+          <w:top w:val="single" w:sz="4" w:space="0" w:color="000000"/>
+          <w:left w:val="single" w:sz="4" w:space="0" w:color="000000"/>
+          <w:bottom w:val="single" w:sz="4" w:space="0" w:color="000000"/>
+          <w:right w:val="single" w:sz="4" w:space="0" w:color="000000"/>
+          <w:insideH w:val="single" w:sz="4" w:space="0" w:color="000000"/>
+          <w:insideV w:val="single" w:sz="4" w:space="0" w:color="000000"/>
+        </w:tblBorders>
+        <w:tblLayout w:type="fixed"/>
+        <w:tblLook w:val="0400" w:firstRow="0" w:lastRow="0" w:firstColumn="0" w:lastColumn="0" w:noHBand="0" w:noVBand="1"/>
+      </w:tblPr>
+      <w:tblGrid>
+        <w:gridCol w:w="1687"/>
+        <w:gridCol w:w="7142"/>
+      </w:tblGrid>
+      <w:tr>
+        <w:trPr>
+          <w:trHeight w:val="719"/>
+        </w:trPr>
+        <w:tc>
+          <w:tcPr>
+            <w:tcW w:w="1687" w:type="dxa"/>
+            <w:shd w:val="clear" w:color="auto" w:fill="A6A6A6"/>
+          </w:tcPr>
+          <w:p>
+            <w:pPr>
+              <w:jc w:val="center"/>
+              <w:rPr>
+                <w:sz w:val="28"/>
+                <w:szCs w:val="28"/>
+              </w:rPr>
+            </w:pPr>
+            <w:r>
+              <w:rPr>
+                <w:sz w:val="28"/>
+                <w:szCs w:val="28"/>
+              </w:rPr>
+              <w:t>Source</w:t>
+            </w:r>
+          </w:p>
+        </w:tc>
+        <w:tc>
+          <w:tcPr>
+            <w:tcW w:w="7142" w:type="dxa"/>
+          </w:tcPr>
+          <w:p>
+            <w:pPr>
+              <w:rPr>
+                <w:sz w:val="28"/>
+                <w:szCs w:val="28"/>
+              </w:rPr>
+            </w:pPr>
+            <w:r>
+              <w:rPr>
+                <w:sz w:val="28"/>
+                <w:szCs w:val="28"/>
+              </w:rPr>
+              <w:t>Tester</w:t>
+            </w:r>
+          </w:p>
+        </w:tc>
+      </w:tr>
+      <w:tr>
+        <w:trPr>
+          <w:trHeight w:val="679"/>
+        </w:trPr>
+        <w:tc>
+          <w:tcPr>
+            <w:tcW w:w="1687" w:type="dxa"/>
+            <w:shd w:val="clear" w:color="auto" w:fill="A6A6A6"/>
+          </w:tcPr>
+          <w:p>
+            <w:pPr>
+              <w:jc w:val="center"/>
+              <w:rPr>
+                <w:sz w:val="28"/>
+                <w:szCs w:val="28"/>
+              </w:rPr>
+            </w:pPr>
+            <w:r>
+              <w:rPr>
+                <w:sz w:val="28"/>
+                <w:szCs w:val="28"/>
+              </w:rPr>
+              <w:t>Stimulus</w:t>
+            </w:r>
+          </w:p>
+        </w:tc>
+        <w:tc>
+          <w:tcPr>
+            <w:tcW w:w="7142" w:type="dxa"/>
+          </w:tcPr>
+          <w:p>
+            <w:pPr>
+              <w:rPr>
+                <w:sz w:val="28"/>
+                <w:szCs w:val="28"/>
+              </w:rPr>
+            </w:pPr>
+            <w:r>
+              <w:rPr>
+                <w:sz w:val="28"/>
+                <w:szCs w:val="28"/>
+              </w:rPr>
+              <w:t xml:space="preserve">Unit tester applies </w:t>
+            </w:r>
+            <w:r>
+              <w:rPr>
+                <w:sz w:val="28"/>
+                <w:szCs w:val="28"/>
+              </w:rPr>
+              <w:t xml:space="preserve">unit </w:t>
+            </w:r>
+            <w:r>
+              <w:rPr>
+                <w:sz w:val="28"/>
+                <w:szCs w:val="28"/>
+              </w:rPr>
+              <w:t xml:space="preserve">tests on the system components and </w:t>
+            </w:r>
+            <w:r>
+              <w:rPr>
+                <w:sz w:val="28"/>
+                <w:szCs w:val="28"/>
+              </w:rPr>
+              <w:t>functions</w:t>
+            </w:r>
+          </w:p>
+        </w:tc>
+      </w:tr>
+      <w:tr>
+        <w:trPr>
+          <w:trHeight w:val="679"/>
+        </w:trPr>
+        <w:tc>
+          <w:tcPr>
+            <w:tcW w:w="1687" w:type="dxa"/>
+            <w:shd w:val="clear" w:color="auto" w:fill="A6A6A6"/>
+          </w:tcPr>
+          <w:p>
+            <w:pPr>
+              <w:jc w:val="center"/>
+              <w:rPr>
+                <w:sz w:val="28"/>
+                <w:szCs w:val="28"/>
+              </w:rPr>
+            </w:pPr>
+            <w:r>
+              <w:rPr>
+                <w:sz w:val="28"/>
+                <w:szCs w:val="28"/>
+              </w:rPr>
+              <w:t>Artifact</w:t>
+            </w:r>
+          </w:p>
+        </w:tc>
+        <w:tc>
+          <w:tcPr>
+            <w:tcW w:w="7142" w:type="dxa"/>
+          </w:tcPr>
+          <w:p>
+            <w:pPr>
+              <w:rPr>
+                <w:sz w:val="28"/>
+                <w:szCs w:val="28"/>
+              </w:rPr>
+            </w:pPr>
+            <w:r>
+              <w:rPr>
+                <w:sz w:val="28"/>
+                <w:szCs w:val="28"/>
+              </w:rPr>
+              <w:t>Component in the Online tourism system</w:t>
+            </w:r>
+          </w:p>
+        </w:tc>
+      </w:tr>
+      <w:tr>
+        <w:trPr>
+          <w:trHeight w:val="719"/>
+        </w:trPr>
+        <w:tc>
+          <w:tcPr>
+            <w:tcW w:w="1687" w:type="dxa"/>
+            <w:shd w:val="clear" w:color="auto" w:fill="A6A6A6"/>
+          </w:tcPr>
+          <w:p>
+            <w:pPr>
+              <w:jc w:val="center"/>
+              <w:rPr>
+                <w:sz w:val="28"/>
+                <w:szCs w:val="28"/>
+              </w:rPr>
+            </w:pPr>
+            <w:r>
+              <w:rPr>
+                <w:sz w:val="28"/>
+                <w:szCs w:val="28"/>
+              </w:rPr>
+              <w:t>Environment</w:t>
+            </w:r>
+          </w:p>
+        </w:tc>
+        <w:tc>
+          <w:tcPr>
+            <w:tcW w:w="7142" w:type="dxa"/>
+          </w:tcPr>
+          <w:p>
+            <w:pPr>
+              <w:rPr>
+                <w:sz w:val="28"/>
+                <w:szCs w:val="28"/>
+              </w:rPr>
+            </w:pPr>
+            <w:r>
+              <w:rPr>
+                <w:sz w:val="28"/>
+                <w:szCs w:val="28"/>
+              </w:rPr>
+              <w:t>In the testing phase</w:t>
+            </w:r>
+          </w:p>
+        </w:tc>
+      </w:tr>
+      <w:tr>
+        <w:trPr>
+          <w:trHeight w:val="679"/>
+        </w:trPr>
+        <w:tc>
+          <w:tcPr>
+            <w:tcW w:w="1687" w:type="dxa"/>
+            <w:shd w:val="clear" w:color="auto" w:fill="A6A6A6"/>
+          </w:tcPr>
+          <w:p>
+            <w:pPr>
+              <w:jc w:val="center"/>
+              <w:rPr>
+                <w:sz w:val="28"/>
+                <w:szCs w:val="28"/>
+              </w:rPr>
+            </w:pPr>
+            <w:r>
+              <w:rPr>
+                <w:sz w:val="28"/>
+                <w:szCs w:val="28"/>
+              </w:rPr>
+              <w:lastRenderedPageBreak/>
+              <w:t>Response</w:t>
+            </w:r>
+          </w:p>
+        </w:tc>
+        <w:tc>
+          <w:tcPr>
+            <w:tcW w:w="7142" w:type="dxa"/>
+          </w:tcPr>
+          <w:p>
+            <w:pPr>
+              <w:rPr>
+                <w:sz w:val="28"/>
+                <w:szCs w:val="28"/>
+              </w:rPr>
+            </w:pPr>
+            <w:r>
+              <w:rPr>
+                <w:sz w:val="28"/>
+                <w:szCs w:val="28"/>
+              </w:rPr>
+              <w:t>Random tests are applied to each component and output is compared to what is expected</w:t>
+            </w:r>
+          </w:p>
+        </w:tc>
+      </w:tr>
+      <w:tr>
+        <w:trPr>
+          <w:trHeight w:val="719"/>
+        </w:trPr>
+        <w:tc>
+          <w:tcPr>
+            <w:tcW w:w="1687" w:type="dxa"/>
+            <w:shd w:val="clear" w:color="auto" w:fill="A6A6A6"/>
+          </w:tcPr>
+          <w:p>
+            <w:pPr>
+              <w:jc w:val="center"/>
+              <w:rPr>
+                <w:sz w:val="28"/>
+                <w:szCs w:val="28"/>
+              </w:rPr>
+            </w:pPr>
+            <w:r>
+              <w:rPr>
+                <w:sz w:val="28"/>
+                <w:szCs w:val="28"/>
+              </w:rPr>
+              <w:t>Response Measure</w:t>
+            </w:r>
+          </w:p>
+        </w:tc>
+        <w:tc>
+          <w:tcPr>
+            <w:tcW w:w="7142" w:type="dxa"/>
+          </w:tcPr>
+          <w:p>
+            <w:pPr>
+              <w:pBdr>
+                <w:top w:val="nil"/>
+                <w:left w:val="nil"/>
+                <w:bottom w:val="nil"/>
+                <w:right w:val="nil"/>
+                <w:between w:val="nil"/>
+              </w:pBdr>
+              <w:spacing w:line="240" w:lineRule="auto"/>
+              <w:rPr>
+                <w:color w:val="000000"/>
+                <w:sz w:val="28"/>
+                <w:szCs w:val="28"/>
+              </w:rPr>
+            </w:pPr>
+            <w:r>
+              <w:rPr>
+                <w:color w:val="000000"/>
+                <w:sz w:val="28"/>
+                <w:szCs w:val="28"/>
+              </w:rPr>
+              <w:t>The component should pass the unit tests applied, with maximum 1% fault rate</w:t>
+            </w:r>
+          </w:p>
+        </w:tc>
+      </w:tr>
+    </w:tbl>
+    <w:p/>
+    <w:p/>
+    <w:p>
+      <w:pPr>
+        <w:pStyle w:val="Heading3"/>
+      </w:pPr>
+      <w:bookmarkStart w:id="71" w:name="_Toc119259696"/>
+      <w:r>
+        <w:t>Security : Authentication:</w:t>
+      </w:r>
+      <w:bookmarkEnd w:id="71"/>
+    </w:p>
+    <w:p/>
+    <w:tbl>
+      <w:tblPr>
+        <w:tblW w:w="8829" w:type="dxa"/>
+        <w:tblBorders>
+          <w:top w:val="single" w:sz="4" w:space="0" w:color="000000"/>
+          <w:left w:val="single" w:sz="4" w:space="0" w:color="000000"/>
+          <w:bottom w:val="single" w:sz="4" w:space="0" w:color="000000"/>
+          <w:right w:val="single" w:sz="4" w:space="0" w:color="000000"/>
+          <w:insideH w:val="single" w:sz="4" w:space="0" w:color="000000"/>
+          <w:insideV w:val="single" w:sz="4" w:space="0" w:color="000000"/>
+        </w:tblBorders>
+        <w:tblLayout w:type="fixed"/>
+        <w:tblLook w:val="0400" w:firstRow="0" w:lastRow="0" w:firstColumn="0" w:lastColumn="0" w:noHBand="0" w:noVBand="1"/>
+      </w:tblPr>
+      <w:tblGrid>
+        <w:gridCol w:w="1687"/>
+        <w:gridCol w:w="7142"/>
+      </w:tblGrid>
+      <w:tr>
+        <w:trPr>
+          <w:trHeight w:val="719"/>
+        </w:trPr>
+        <w:tc>
+          <w:tcPr>
+            <w:tcW w:w="1687" w:type="dxa"/>
+            <w:shd w:val="clear" w:color="auto" w:fill="A6A6A6"/>
+          </w:tcPr>
+          <w:p>
+            <w:pPr>
+              <w:jc w:val="center"/>
+              <w:rPr>
+                <w:sz w:val="28"/>
+                <w:szCs w:val="28"/>
+              </w:rPr>
+            </w:pPr>
+            <w:r>
+              <w:rPr>
+                <w:sz w:val="28"/>
+                <w:szCs w:val="28"/>
+              </w:rPr>
+              <w:t>Source</w:t>
+            </w:r>
+          </w:p>
+        </w:tc>
+        <w:tc>
+          <w:tcPr>
+            <w:tcW w:w="7142" w:type="dxa"/>
+          </w:tcPr>
+          <w:p>
+            <w:pPr>
+              <w:rPr>
+                <w:sz w:val="28"/>
+                <w:szCs w:val="28"/>
+              </w:rPr>
+            </w:pPr>
+            <w:r>
+              <w:rPr>
+                <w:sz w:val="28"/>
+                <w:szCs w:val="28"/>
+              </w:rPr>
               <w:t>User</w:t>
             </w:r>
           </w:p>
@@ -20897,17 +20912,17 @@
       <w:pPr>
         <w:pStyle w:val="Heading2"/>
       </w:pPr>
-      <w:bookmarkStart w:id="70" w:name="_49x2ik5" w:colFirst="0" w:colLast="0"/>
-      <w:bookmarkEnd w:id="70"/>
+      <w:bookmarkStart w:id="72" w:name="_49x2ik5" w:colFirst="0" w:colLast="0"/>
+      <w:bookmarkEnd w:id="72"/>
       <w:r>
         <w:lastRenderedPageBreak/>
         <w:tab/>
       </w:r>
-      <w:bookmarkStart w:id="71" w:name="_Toc119259697"/>
+      <w:bookmarkStart w:id="73" w:name="_Toc119259697"/>
       <w:r>
         <w:t>Abdelrahman Hagrass 195948:</w:t>
       </w:r>
-      <w:bookmarkEnd w:id="71"/>
+      <w:bookmarkEnd w:id="73"/>
     </w:p>
     <w:p/>
     <w:tbl>
@@ -21025,14 +21040,14 @@
               <w:pStyle w:val="Heading3"/>
               <w:outlineLvl w:val="2"/>
             </w:pPr>
-            <w:bookmarkStart w:id="72" w:name="_Toc119259698"/>
+            <w:bookmarkStart w:id="74" w:name="_Toc119259698"/>
             <w:r>
               <w:rPr>
                 <w:color w:val="000000"/>
               </w:rPr>
               <w:t>Book flights, hotels, or cars</w:t>
             </w:r>
-            <w:bookmarkEnd w:id="72"/>
+            <w:bookmarkEnd w:id="74"/>
           </w:p>
         </w:tc>
       </w:tr>
@@ -21357,14 +21372,14 @@
               <w:pStyle w:val="Heading3"/>
               <w:outlineLvl w:val="2"/>
             </w:pPr>
-            <w:bookmarkStart w:id="73" w:name="_Toc119259699"/>
+            <w:bookmarkStart w:id="75" w:name="_Toc119259699"/>
             <w:r>
               <w:rPr>
                 <w:color w:val="000000"/>
               </w:rPr>
               <w:t>Entering wrong input, choosing wrong options</w:t>
             </w:r>
-            <w:bookmarkEnd w:id="73"/>
+            <w:bookmarkEnd w:id="75"/>
           </w:p>
         </w:tc>
       </w:tr>
@@ -21634,12 +21649,12 @@
       <w:pPr>
         <w:pStyle w:val="Heading1"/>
       </w:pPr>
-      <w:bookmarkStart w:id="74" w:name="_Toc119259700"/>
+      <w:bookmarkStart w:id="76" w:name="_Toc119259700"/>
       <w:r>
         <w:lastRenderedPageBreak/>
         <w:t>Detailed class diagram</w:t>
       </w:r>
-      <w:bookmarkEnd w:id="74"/>
+      <w:bookmarkEnd w:id="76"/>
       <w:r>
         <w:t xml:space="preserve"> </w:t>
       </w:r>
@@ -21656,7 +21671,7 @@
           <w:color w:val="FF0000"/>
         </w:rPr>
         <w:drawing>
-          <wp:anchor distT="0" distB="0" distL="114300" distR="114300" simplePos="0" relativeHeight="251659264" behindDoc="0" locked="0" layoutInCell="1" allowOverlap="1" wp14:anchorId="09D424F3">
+          <wp:anchor distT="0" distB="0" distL="114300" distR="114300" simplePos="0" relativeHeight="251659264" behindDoc="0" locked="0" layoutInCell="1" allowOverlap="1" wp14:anchorId="142301A5" wp14:editId="1E02E325">
             <wp:simplePos x="0" y="0"/>
             <wp:positionH relativeFrom="margin">
               <wp:posOffset>-723900</wp:posOffset>
@@ -21728,12 +21743,12 @@
       <w:pPr>
         <w:pStyle w:val="Heading2"/>
       </w:pPr>
-      <w:bookmarkStart w:id="75" w:name="_Toc119259701"/>
+      <w:bookmarkStart w:id="77" w:name="_Toc119259701"/>
       <w:r>
         <w:lastRenderedPageBreak/>
         <w:t>Each pattern description</w:t>
       </w:r>
-      <w:bookmarkEnd w:id="75"/>
+      <w:bookmarkEnd w:id="77"/>
       <w:r>
         <w:t xml:space="preserve"> </w:t>
       </w:r>
@@ -21744,22 +21759,19 @@
         <w:pStyle w:val="Heading3"/>
         <w:ind w:firstLine="720"/>
       </w:pPr>
-      <w:bookmarkStart w:id="76" w:name="_Toc119259702"/>
+      <w:bookmarkStart w:id="78" w:name="_Toc119259702"/>
       <w:r>
         <w:t xml:space="preserve">Composite Design Pattern - </w:t>
       </w:r>
       <w:r>
         <w:t>Maiada 203398</w:t>
       </w:r>
-      <w:bookmarkEnd w:id="76"/>
+      <w:bookmarkEnd w:id="78"/>
       <w:r>
         <w:t xml:space="preserve"> </w:t>
       </w:r>
     </w:p>
-    <w:p>
-      <w:bookmarkStart w:id="77" w:name="_GoBack"/>
-      <w:bookmarkEnd w:id="77"/>
-    </w:p>
+    <w:p/>
     <w:p>
       <w:r>
         <w:tab/>
@@ -21837,11 +21849,9 @@
       <w:r>
         <w:t xml:space="preserve"> named “</w:t>
       </w:r>
-      <w:proofErr w:type="spellStart"/>
       <w:r>
         <w:t>packageOffer</w:t>
       </w:r>
-      <w:proofErr w:type="spellEnd"/>
       <w:r>
         <w:t>” is created to hold in</w:t>
       </w:r>
@@ -21880,6 +21890,304 @@
     <w:p>
       <w:pPr>
         <w:ind w:left="720"/>
+        <w:jc w:val="both"/>
+      </w:pPr>
+    </w:p>
+    <w:p>
+      <w:pPr>
+        <w:ind w:left="720"/>
+        <w:jc w:val="both"/>
+      </w:pPr>
+    </w:p>
+    <w:p>
+      <w:pPr>
+        <w:ind w:left="720"/>
+        <w:jc w:val="both"/>
+      </w:pPr>
+    </w:p>
+    <w:p>
+      <w:pPr>
+        <w:ind w:left="720"/>
+        <w:jc w:val="both"/>
+      </w:pPr>
+    </w:p>
+    <w:p>
+      <w:pPr>
+        <w:ind w:left="720"/>
+        <w:jc w:val="both"/>
+      </w:pPr>
+    </w:p>
+    <w:p>
+      <w:pPr>
+        <w:ind w:left="720"/>
+        <w:jc w:val="both"/>
+      </w:pPr>
+    </w:p>
+    <w:p>
+      <w:pPr>
+        <w:ind w:left="720"/>
+        <w:jc w:val="both"/>
+      </w:pPr>
+    </w:p>
+    <w:p>
+      <w:pPr>
+        <w:ind w:left="720"/>
+        <w:jc w:val="both"/>
+      </w:pPr>
+    </w:p>
+    <w:p>
+      <w:pPr>
+        <w:ind w:left="720"/>
+        <w:jc w:val="both"/>
+      </w:pPr>
+    </w:p>
+    <w:p>
+      <w:pPr>
+        <w:ind w:left="720"/>
+        <w:jc w:val="both"/>
+      </w:pPr>
+    </w:p>
+    <w:p>
+      <w:pPr>
+        <w:ind w:left="720"/>
+        <w:jc w:val="both"/>
+      </w:pPr>
+    </w:p>
+    <w:p>
+      <w:pPr>
+        <w:ind w:left="720"/>
+        <w:jc w:val="both"/>
+      </w:pPr>
+    </w:p>
+    <w:p>
+      <w:pPr>
+        <w:ind w:left="720"/>
+        <w:jc w:val="both"/>
+      </w:pPr>
+    </w:p>
+    <w:p>
+      <w:pPr>
+        <w:ind w:left="720"/>
+        <w:jc w:val="both"/>
+      </w:pPr>
+    </w:p>
+    <w:p>
+      <w:pPr>
+        <w:ind w:left="720"/>
+        <w:jc w:val="both"/>
+      </w:pPr>
+    </w:p>
+    <w:p>
+      <w:pPr>
+        <w:pStyle w:val="Heading3"/>
+        <w:ind w:firstLine="720"/>
+      </w:pPr>
+      <w:r>
+        <w:t>Chain of Responsibility</w:t>
+      </w:r>
+      <w:r>
+        <w:t xml:space="preserve"> Design Pattern - </w:t>
+      </w:r>
+      <w:r>
+        <w:t>Seifeldin</w:t>
+      </w:r>
+      <w:r>
+        <w:t xml:space="preserve"> </w:t>
+      </w:r>
+      <w:r>
+        <w:t>195423</w:t>
+      </w:r>
+      <w:r>
+        <w:t xml:space="preserve"> </w:t>
+      </w:r>
+      <w:r>
+        <w:drawing>
+          <wp:inline distT="0" distB="0" distL="0" distR="0" wp14:anchorId="44B82345" wp14:editId="1BE88996">
+            <wp:extent cx="5943600" cy="1824990"/>
+            <wp:effectExtent l="0" t="0" r="0" b="3810"/>
+            <wp:docPr id="10" name="Picture 10"/>
+            <wp:cNvGraphicFramePr>
+              <a:graphicFrameLocks xmlns:a="http://schemas.openxmlformats.org/drawingml/2006/main" noChangeAspect="1"/>
+            </wp:cNvGraphicFramePr>
+            <a:graphic xmlns:a="http://schemas.openxmlformats.org/drawingml/2006/main">
+              <a:graphicData uri="http://schemas.openxmlformats.org/drawingml/2006/picture">
+                <pic:pic xmlns:pic="http://schemas.openxmlformats.org/drawingml/2006/picture">
+                  <pic:nvPicPr>
+                    <pic:cNvPr id="1" name=""/>
+                    <pic:cNvPicPr/>
+                  </pic:nvPicPr>
+                  <pic:blipFill>
+                    <a:blip r:embed="rId12"/>
+                    <a:stretch>
+                      <a:fillRect/>
+                    </a:stretch>
+                  </pic:blipFill>
+                  <pic:spPr>
+                    <a:xfrm>
+                      <a:off x="0" y="0"/>
+                      <a:ext cx="5943600" cy="1824990"/>
+                    </a:xfrm>
+                    <a:prstGeom prst="rect">
+                      <a:avLst/>
+                    </a:prstGeom>
+                  </pic:spPr>
+                </pic:pic>
+              </a:graphicData>
+            </a:graphic>
+          </wp:inline>
+        </w:drawing>
+      </w:r>
+    </w:p>
+    <w:p>
+      <w:pPr>
+        <w:ind w:left="720"/>
+      </w:pPr>
+    </w:p>
+    <w:p>
+      <w:pPr>
+        <w:ind w:left="720"/>
+      </w:pPr>
+    </w:p>
+    <w:p>
+      <w:pPr>
+        <w:ind w:left="720"/>
+      </w:pPr>
+      <w:r>
+        <w:t xml:space="preserve">Our systems </w:t>
+      </w:r>
+      <w:r>
+        <w:t>use</w:t>
+      </w:r>
+      <w:r>
+        <w:t xml:space="preserve"> the Chain of Responsibility design pattern </w:t>
+      </w:r>
+      <w:r>
+        <w:t>for handling user complaints. Since our system has different types of complaints.</w:t>
+      </w:r>
+    </w:p>
+    <w:p>
+      <w:pPr>
+        <w:ind w:left="720"/>
+      </w:pPr>
+      <w:r>
+        <w:t xml:space="preserve">When the customer files a complaint, he fills the data required in the </w:t>
+      </w:r>
+      <w:r>
+        <w:rPr>
+          <w:b/>
+          <w:bCs/>
+        </w:rPr>
+        <w:t>complaint</w:t>
+      </w:r>
+      <w:r>
+        <w:t xml:space="preserve"> </w:t>
+      </w:r>
+      <w:r>
+        <w:rPr>
+          <w:b/>
+          <w:bCs/>
+        </w:rPr>
+        <w:t>class</w:t>
+      </w:r>
+      <w:r>
+        <w:t xml:space="preserve">. The </w:t>
+      </w:r>
+      <w:r>
+        <w:rPr>
+          <w:b/>
+          <w:bCs/>
+        </w:rPr>
+        <w:t>complaint_detector interface</w:t>
+      </w:r>
+      <w:r>
+        <w:t xml:space="preserve"> passes the complaint firstly to the </w:t>
+      </w:r>
+      <w:r>
+        <w:rPr>
+          <w:b/>
+          <w:bCs/>
+        </w:rPr>
+        <w:t>adminstrativeComplaintHandler class</w:t>
+      </w:r>
+      <w:r>
+        <w:t xml:space="preserve">. This class has an object of type admin who is responsible for handling any problems that the customer might have faced with one of the many agencies available in our application. If the complaint falls under this category it is handled in the </w:t>
+      </w:r>
+      <w:r>
+        <w:rPr>
+          <w:b/>
+          <w:bCs/>
+        </w:rPr>
+        <w:t>adminstrativeComplaintHandler class</w:t>
+      </w:r>
+      <w:r>
+        <w:rPr>
+          <w:b/>
+          <w:bCs/>
+        </w:rPr>
+        <w:t xml:space="preserve">, </w:t>
+      </w:r>
+      <w:r>
+        <w:t>if not is passed to the next handler class.</w:t>
+      </w:r>
+    </w:p>
+    <w:p>
+      <w:pPr>
+        <w:ind w:left="720"/>
+      </w:pPr>
+      <w:r>
+        <w:t xml:space="preserve">The other handler class is the </w:t>
+      </w:r>
+      <w:r>
+        <w:rPr>
+          <w:b/>
+          <w:bCs/>
+        </w:rPr>
+        <w:t>serviceComplaintHandler</w:t>
+      </w:r>
+      <w:r>
+        <w:rPr>
+          <w:b/>
+          <w:bCs/>
+        </w:rPr>
+        <w:t xml:space="preserve">. </w:t>
+      </w:r>
+      <w:r>
+        <w:t xml:space="preserve">If the complaint could not be handled by the previous handle, it is passed to this handler. </w:t>
+      </w:r>
+      <w:r>
+        <w:t>It has an object of type CustomerSupport</w:t>
+      </w:r>
+      <w:r>
+        <w:t xml:space="preserve"> which is responsible for handling customer complaints that could be caused by some sort of technical issue the customer is having with the application, login errors, etc. </w:t>
+      </w:r>
+    </w:p>
+    <w:p>
+      <w:pPr>
+        <w:ind w:left="720"/>
+      </w:pPr>
+    </w:p>
+    <w:p>
+      <w:pPr>
+        <w:ind w:left="720"/>
+      </w:pPr>
+    </w:p>
+    <w:p>
+      <w:r>
+        <w:br w:type="page"/>
+      </w:r>
+    </w:p>
+    <w:p/>
+    <w:p/>
+    <w:p/>
+    <w:p>
+      <w:pPr>
+        <w:ind w:left="720"/>
+        <w:jc w:val="both"/>
+      </w:pPr>
+    </w:p>
+    <w:p>
+      <w:pPr>
+        <w:ind w:left="720"/>
       </w:pPr>
       <w:r>
         <w:t xml:space="preserve"> </w:t>
@@ -21891,8 +22199,10 @@
       </w:r>
     </w:p>
     <w:p/>
+    <w:p/>
+    <w:p/>
     <w:sectPr>
-      <w:headerReference w:type="default" r:id="rId12"/>
+      <w:headerReference w:type="default" r:id="rId13"/>
       <w:pgSz w:w="12240" w:h="15840"/>
       <w:pgMar w:top="1440" w:right="1440" w:bottom="1440" w:left="1440" w:header="720" w:footer="720" w:gutter="0"/>
       <w:pgNumType w:start="1"/>
@@ -21903,7 +22213,7 @@
 </file>
 
 <file path=word/endnotes.xml><?xml version="1.0" encoding="utf-8"?>
-<w:endnotes xmlns:wpc="http://schemas.microsoft.com/office/word/2010/wordprocessingCanvas" xmlns:cx="http://schemas.microsoft.com/office/drawing/2014/chartex" xmlns:cx1="http://schemas.microsoft.com/office/drawing/2015/9/8/chartex" xmlns:cx2="http://schemas.microsoft.com/office/drawing/2015/10/21/chartex" xmlns:cx3="http://schemas.microsoft.com/office/drawing/2016/5/9/chartex" xmlns:cx4="http://schemas.microsoft.com/office/drawing/2016/5/10/chartex" xmlns:cx5="http://schemas.microsoft.com/office/drawing/2016/5/11/chartex" xmlns:cx6="http://schemas.microsoft.com/office/drawing/2016/5/12/chartex" xmlns:cx7="http://schemas.microsoft.com/office/drawing/2016/5/13/chartex" xmlns:cx8="http://schemas.microsoft.com/office/drawing/2016/5/14/chartex" xmlns:mc="http://schemas.openxmlformats.org/markup-compatibility/2006" xmlns:aink="http://schemas.microsoft.com/office/drawing/2016/ink" xmlns:am3d="http://schemas.microsoft.com/office/drawing/2017/model3d" xmlns:o="urn:schemas-microsoft-com:office:office" xmlns:r="http://schemas.openxmlformats.org/officeDocument/2006/relationships" xmlns:m="http://schemas.openxmlformats.org/officeDocument/2006/math" xmlns:v="urn:schemas-microsoft-com:vml" xmlns:wp14="http://schemas.microsoft.com/office/word/2010/wordprocessingDrawing" xmlns:wp="http://schemas.openxmlformats.org/drawingml/2006/wordprocessingDrawing" xmlns:w10="urn:schemas-microsoft-com:office:word" xmlns:w="http://schemas.openxmlformats.org/wordprocessingml/2006/main" xmlns:w14="http://schemas.microsoft.com/office/word/2010/wordml" xmlns:w15="http://schemas.microsoft.com/office/word/2012/wordml" xmlns:w16cid="http://schemas.microsoft.com/office/word/2016/wordml/cid" xmlns:w16se="http://schemas.microsoft.com/office/word/2015/wordml/symex" xmlns:wpg="http://schemas.microsoft.com/office/word/2010/wordprocessingGroup" xmlns:wpi="http://schemas.microsoft.com/office/word/2010/wordprocessingInk" xmlns:wne="http://schemas.microsoft.com/office/word/2006/wordml" xmlns:wps="http://schemas.microsoft.com/office/word/2010/wordprocessingShape" mc:Ignorable="w14 w15 w16se w16cid wp14">
+<w:endnotes xmlns:wpc="http://schemas.microsoft.com/office/word/2010/wordprocessingCanvas" xmlns:cx="http://schemas.microsoft.com/office/drawing/2014/chartex" xmlns:cx1="http://schemas.microsoft.com/office/drawing/2015/9/8/chartex" xmlns:cx2="http://schemas.microsoft.com/office/drawing/2015/10/21/chartex" xmlns:cx3="http://schemas.microsoft.com/office/drawing/2016/5/9/chartex" xmlns:cx4="http://schemas.microsoft.com/office/drawing/2016/5/10/chartex" xmlns:cx5="http://schemas.microsoft.com/office/drawing/2016/5/11/chartex" xmlns:cx6="http://schemas.microsoft.com/office/drawing/2016/5/12/chartex" xmlns:cx7="http://schemas.microsoft.com/office/drawing/2016/5/13/chartex" xmlns:cx8="http://schemas.microsoft.com/office/drawing/2016/5/14/chartex" xmlns:mc="http://schemas.openxmlformats.org/markup-compatibility/2006" xmlns:aink="http://schemas.microsoft.com/office/drawing/2016/ink" xmlns:am3d="http://schemas.microsoft.com/office/drawing/2017/model3d" xmlns:o="urn:schemas-microsoft-com:office:office" xmlns:oel="http://schemas.microsoft.com/office/2019/extlst" xmlns:r="http://schemas.openxmlformats.org/officeDocument/2006/relationships" xmlns:m="http://schemas.openxmlformats.org/officeDocument/2006/math" xmlns:v="urn:schemas-microsoft-com:vml" xmlns:wp14="http://schemas.microsoft.com/office/word/2010/wordprocessingDrawing" xmlns:wp="http://schemas.openxmlformats.org/drawingml/2006/wordprocessingDrawing" xmlns:w10="urn:schemas-microsoft-com:office:word" xmlns:w="http://schemas.openxmlformats.org/wordprocessingml/2006/main" xmlns:w14="http://schemas.microsoft.com/office/word/2010/wordml" xmlns:w15="http://schemas.microsoft.com/office/word/2012/wordml" xmlns:w16cex="http://schemas.microsoft.com/office/word/2018/wordml/cex" xmlns:w16cid="http://schemas.microsoft.com/office/word/2016/wordml/cid" xmlns:w16="http://schemas.microsoft.com/office/word/2018/wordml" xmlns:w16sdtdh="http://schemas.microsoft.com/office/word/2020/wordml/sdtdatahash" xmlns:w16se="http://schemas.microsoft.com/office/word/2015/wordml/symex" xmlns:wpg="http://schemas.microsoft.com/office/word/2010/wordprocessingGroup" xmlns:wpi="http://schemas.microsoft.com/office/word/2010/wordprocessingInk" xmlns:wne="http://schemas.microsoft.com/office/word/2006/wordml" xmlns:wps="http://schemas.microsoft.com/office/word/2010/wordprocessingShape" mc:Ignorable="w14 w15 w16se w16cid w16 w16cex w16sdtdh wp14">
   <w:endnote w:type="separator" w:id="-1">
     <w:p>
       <w:pPr>
@@ -21928,7 +22238,7 @@
 </file>
 
 <file path=word/footnotes.xml><?xml version="1.0" encoding="utf-8"?>
-<w:footnotes xmlns:wpc="http://schemas.microsoft.com/office/word/2010/wordprocessingCanvas" xmlns:cx="http://schemas.microsoft.com/office/drawing/2014/chartex" xmlns:cx1="http://schemas.microsoft.com/office/drawing/2015/9/8/chartex" xmlns:cx2="http://schemas.microsoft.com/office/drawing/2015/10/21/chartex" xmlns:cx3="http://schemas.microsoft.com/office/drawing/2016/5/9/chartex" xmlns:cx4="http://schemas.microsoft.com/office/drawing/2016/5/10/chartex" xmlns:cx5="http://schemas.microsoft.com/office/drawing/2016/5/11/chartex" xmlns:cx6="http://schemas.microsoft.com/office/drawing/2016/5/12/chartex" xmlns:cx7="http://schemas.microsoft.com/office/drawing/2016/5/13/chartex" xmlns:cx8="http://schemas.microsoft.com/office/drawing/2016/5/14/chartex" xmlns:mc="http://schemas.openxmlformats.org/markup-compatibility/2006" xmlns:aink="http://schemas.microsoft.com/office/drawing/2016/ink" xmlns:am3d="http://schemas.microsoft.com/office/drawing/2017/model3d" xmlns:o="urn:schemas-microsoft-com:office:office" xmlns:r="http://schemas.openxmlformats.org/officeDocument/2006/relationships" xmlns:m="http://schemas.openxmlformats.org/officeDocument/2006/math" xmlns:v="urn:schemas-microsoft-com:vml" xmlns:wp14="http://schemas.microsoft.com/office/word/2010/wordprocessingDrawing" xmlns:wp="http://schemas.openxmlformats.org/drawingml/2006/wordprocessingDrawing" xmlns:w10="urn:schemas-microsoft-com:office:word" xmlns:w="http://schemas.openxmlformats.org/wordprocessingml/2006/main" xmlns:w14="http://schemas.microsoft.com/office/word/2010/wordml" xmlns:w15="http://schemas.microsoft.com/office/word/2012/wordml" xmlns:w16cid="http://schemas.microsoft.com/office/word/2016/wordml/cid" xmlns:w16se="http://schemas.microsoft.com/office/word/2015/wordml/symex" xmlns:wpg="http://schemas.microsoft.com/office/word/2010/wordprocessingGroup" xmlns:wpi="http://schemas.microsoft.com/office/word/2010/wordprocessingInk" xmlns:wne="http://schemas.microsoft.com/office/word/2006/wordml" xmlns:wps="http://schemas.microsoft.com/office/word/2010/wordprocessingShape" mc:Ignorable="w14 w15 w16se w16cid wp14">
+<w:footnotes xmlns:wpc="http://schemas.microsoft.com/office/word/2010/wordprocessingCanvas" xmlns:cx="http://schemas.microsoft.com/office/drawing/2014/chartex" xmlns:cx1="http://schemas.microsoft.com/office/drawing/2015/9/8/chartex" xmlns:cx2="http://schemas.microsoft.com/office/drawing/2015/10/21/chartex" xmlns:cx3="http://schemas.microsoft.com/office/drawing/2016/5/9/chartex" xmlns:cx4="http://schemas.microsoft.com/office/drawing/2016/5/10/chartex" xmlns:cx5="http://schemas.microsoft.com/office/drawing/2016/5/11/chartex" xmlns:cx6="http://schemas.microsoft.com/office/drawing/2016/5/12/chartex" xmlns:cx7="http://schemas.microsoft.com/office/drawing/2016/5/13/chartex" xmlns:cx8="http://schemas.microsoft.com/office/drawing/2016/5/14/chartex" xmlns:mc="http://schemas.openxmlformats.org/markup-compatibility/2006" xmlns:aink="http://schemas.microsoft.com/office/drawing/2016/ink" xmlns:am3d="http://schemas.microsoft.com/office/drawing/2017/model3d" xmlns:o="urn:schemas-microsoft-com:office:office" xmlns:oel="http://schemas.microsoft.com/office/2019/extlst" xmlns:r="http://schemas.openxmlformats.org/officeDocument/2006/relationships" xmlns:m="http://schemas.openxmlformats.org/officeDocument/2006/math" xmlns:v="urn:schemas-microsoft-com:vml" xmlns:wp14="http://schemas.microsoft.com/office/word/2010/wordprocessingDrawing" xmlns:wp="http://schemas.openxmlformats.org/drawingml/2006/wordprocessingDrawing" xmlns:w10="urn:schemas-microsoft-com:office:word" xmlns:w="http://schemas.openxmlformats.org/wordprocessingml/2006/main" xmlns:w14="http://schemas.microsoft.com/office/word/2010/wordml" xmlns:w15="http://schemas.microsoft.com/office/word/2012/wordml" xmlns:w16cex="http://schemas.microsoft.com/office/word/2018/wordml/cex" xmlns:w16cid="http://schemas.microsoft.com/office/word/2016/wordml/cid" xmlns:w16="http://schemas.microsoft.com/office/word/2018/wordml" xmlns:w16sdtdh="http://schemas.microsoft.com/office/word/2020/wordml/sdtdatahash" xmlns:w16se="http://schemas.microsoft.com/office/word/2015/wordml/symex" xmlns:wpg="http://schemas.microsoft.com/office/word/2010/wordprocessingGroup" xmlns:wpi="http://schemas.microsoft.com/office/word/2010/wordprocessingInk" xmlns:wne="http://schemas.microsoft.com/office/word/2006/wordml" xmlns:wps="http://schemas.microsoft.com/office/word/2010/wordprocessingShape" mc:Ignorable="w14 w15 w16se w16cid w16 w16cex w16sdtdh wp14">
   <w:footnote w:type="separator" w:id="-1">
     <w:p>
       <w:pPr>
@@ -21953,7 +22263,7 @@
 </file>
 
 <file path=word/header1.xml><?xml version="1.0" encoding="utf-8"?>
-<w:hdr xmlns:wpc="http://schemas.microsoft.com/office/word/2010/wordprocessingCanvas" xmlns:cx="http://schemas.microsoft.com/office/drawing/2014/chartex" xmlns:cx1="http://schemas.microsoft.com/office/drawing/2015/9/8/chartex" xmlns:cx2="http://schemas.microsoft.com/office/drawing/2015/10/21/chartex" xmlns:cx3="http://schemas.microsoft.com/office/drawing/2016/5/9/chartex" xmlns:cx4="http://schemas.microsoft.com/office/drawing/2016/5/10/chartex" xmlns:cx5="http://schemas.microsoft.com/office/drawing/2016/5/11/chartex" xmlns:cx6="http://schemas.microsoft.com/office/drawing/2016/5/12/chartex" xmlns:cx7="http://schemas.microsoft.com/office/drawing/2016/5/13/chartex" xmlns:cx8="http://schemas.microsoft.com/office/drawing/2016/5/14/chartex" xmlns:mc="http://schemas.openxmlformats.org/markup-compatibility/2006" xmlns:aink="http://schemas.microsoft.com/office/drawing/2016/ink" xmlns:am3d="http://schemas.microsoft.com/office/drawing/2017/model3d" xmlns:o="urn:schemas-microsoft-com:office:office" xmlns:r="http://schemas.openxmlformats.org/officeDocument/2006/relationships" xmlns:m="http://schemas.openxmlformats.org/officeDocument/2006/math" xmlns:v="urn:schemas-microsoft-com:vml" xmlns:wp14="http://schemas.microsoft.com/office/word/2010/wordprocessingDrawing" xmlns:wp="http://schemas.openxmlformats.org/drawingml/2006/wordprocessingDrawing" xmlns:w10="urn:schemas-microsoft-com:office:word" xmlns:w="http://schemas.openxmlformats.org/wordprocessingml/2006/main" xmlns:w14="http://schemas.microsoft.com/office/word/2010/wordml" xmlns:w15="http://schemas.microsoft.com/office/word/2012/wordml" xmlns:w16cid="http://schemas.microsoft.com/office/word/2016/wordml/cid" xmlns:w16se="http://schemas.microsoft.com/office/word/2015/wordml/symex" xmlns:wpg="http://schemas.microsoft.com/office/word/2010/wordprocessingGroup" xmlns:wpi="http://schemas.microsoft.com/office/word/2010/wordprocessingInk" xmlns:wne="http://schemas.microsoft.com/office/word/2006/wordml" xmlns:wps="http://schemas.microsoft.com/office/word/2010/wordprocessingShape" mc:Ignorable="w14 w15 w16se w16cid wp14">
+<w:hdr xmlns:wpc="http://schemas.microsoft.com/office/word/2010/wordprocessingCanvas" xmlns:cx="http://schemas.microsoft.com/office/drawing/2014/chartex" xmlns:cx1="http://schemas.microsoft.com/office/drawing/2015/9/8/chartex" xmlns:cx2="http://schemas.microsoft.com/office/drawing/2015/10/21/chartex" xmlns:cx3="http://schemas.microsoft.com/office/drawing/2016/5/9/chartex" xmlns:cx4="http://schemas.microsoft.com/office/drawing/2016/5/10/chartex" xmlns:cx5="http://schemas.microsoft.com/office/drawing/2016/5/11/chartex" xmlns:cx6="http://schemas.microsoft.com/office/drawing/2016/5/12/chartex" xmlns:cx7="http://schemas.microsoft.com/office/drawing/2016/5/13/chartex" xmlns:cx8="http://schemas.microsoft.com/office/drawing/2016/5/14/chartex" xmlns:mc="http://schemas.openxmlformats.org/markup-compatibility/2006" xmlns:aink="http://schemas.microsoft.com/office/drawing/2016/ink" xmlns:am3d="http://schemas.microsoft.com/office/drawing/2017/model3d" xmlns:o="urn:schemas-microsoft-com:office:office" xmlns:oel="http://schemas.microsoft.com/office/2019/extlst" xmlns:r="http://schemas.openxmlformats.org/officeDocument/2006/relationships" xmlns:m="http://schemas.openxmlformats.org/officeDocument/2006/math" xmlns:v="urn:schemas-microsoft-com:vml" xmlns:wp14="http://schemas.microsoft.com/office/word/2010/wordprocessingDrawing" xmlns:wp="http://schemas.openxmlformats.org/drawingml/2006/wordprocessingDrawing" xmlns:w10="urn:schemas-microsoft-com:office:word" xmlns:w="http://schemas.openxmlformats.org/wordprocessingml/2006/main" xmlns:w14="http://schemas.microsoft.com/office/word/2010/wordml" xmlns:w15="http://schemas.microsoft.com/office/word/2012/wordml" xmlns:w16cex="http://schemas.microsoft.com/office/word/2018/wordml/cex" xmlns:w16cid="http://schemas.microsoft.com/office/word/2016/wordml/cid" xmlns:w16="http://schemas.microsoft.com/office/word/2018/wordml" xmlns:w16sdtdh="http://schemas.microsoft.com/office/word/2020/wordml/sdtdatahash" xmlns:w16se="http://schemas.microsoft.com/office/word/2015/wordml/symex" xmlns:wpg="http://schemas.microsoft.com/office/word/2010/wordprocessingGroup" xmlns:wpi="http://schemas.microsoft.com/office/word/2010/wordprocessingInk" xmlns:wne="http://schemas.microsoft.com/office/word/2006/wordml" xmlns:wps="http://schemas.microsoft.com/office/word/2010/wordprocessingShape" mc:Ignorable="w14 w15 w16se w16cid w16 w16cex w16sdtdh wp14">
   <w:p>
     <w:pPr>
       <w:pBdr>
@@ -21983,7 +22293,7 @@
       <mc:AlternateContent>
         <mc:Choice Requires="wpg">
           <w:drawing>
-            <wp:anchor distT="0" distB="0" distL="114300" distR="114300" simplePos="0" relativeHeight="251658240" behindDoc="0" locked="0" layoutInCell="1" hidden="0" allowOverlap="1">
+            <wp:anchor distT="0" distB="0" distL="114300" distR="114300" simplePos="0" relativeHeight="251658240" behindDoc="0" locked="0" layoutInCell="1" hidden="0" allowOverlap="1" wp14:anchorId="337E3E81" wp14:editId="0D309875">
               <wp:simplePos x="0" y="0"/>
               <wp:positionH relativeFrom="page">
                 <wp:align>left</wp:align>
@@ -22311,7 +22621,7 @@
         </mc:Choice>
         <mc:Fallback>
           <w:pict>
-            <v:group id="Group 1" o:spid="_x0000_s1026" style="position:absolute;margin-left:0;margin-top:18.2pt;width:133.9pt;height:80.65pt;z-index:251658240;mso-position-horizontal:left;mso-position-horizontal-relative:page;mso-position-vertical-relative:page" coordsize="17007,10241" o:gfxdata="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">
+            <v:group w14:anchorId="337E3E81" id="Group 1" o:spid="_x0000_s1026" style="position:absolute;margin-left:0;margin-top:18.2pt;width:133.9pt;height:80.65pt;z-index:251658240;mso-position-horizontal:left;mso-position-horizontal-relative:page;mso-position-vertical-relative:page" coordsize="17007,10241" o:gfxdata="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">
               <v:group id="Group 5" o:spid="_x0000_s1027" style="position:absolute;width:17007;height:10241" coordsize="17007,10241" o:gfxdata="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">
                 <v:rect id="Rectangle 6" o:spid="_x0000_s1028" style="position:absolute;width:17007;height:10241;visibility:visible;mso-wrap-style:square;v-text-anchor:middle" o:gfxdata="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" fillcolor="white [3212]" stroked="f" strokeweight="2pt">
                   <v:fill opacity="0"/>
@@ -22396,7 +22706,7 @@
 </file>
 
 <file path=word/numbering.xml><?xml version="1.0" encoding="utf-8"?>
-<w:numbering xmlns:wpc="http://schemas.microsoft.com/office/word/2010/wordprocessingCanvas" xmlns:cx="http://schemas.microsoft.com/office/drawing/2014/chartex" xmlns:cx1="http://schemas.microsoft.com/office/drawing/2015/9/8/chartex" xmlns:cx2="http://schemas.microsoft.com/office/drawing/2015/10/21/chartex" xmlns:cx3="http://schemas.microsoft.com/office/drawing/2016/5/9/chartex" xmlns:cx4="http://schemas.microsoft.com/office/drawing/2016/5/10/chartex" xmlns:cx5="http://schemas.microsoft.com/office/drawing/2016/5/11/chartex" xmlns:cx6="http://schemas.microsoft.com/office/drawing/2016/5/12/chartex" xmlns:cx7="http://schemas.microsoft.com/office/drawing/2016/5/13/chartex" xmlns:cx8="http://schemas.microsoft.com/office/drawing/2016/5/14/chartex" xmlns:mc="http://schemas.openxmlformats.org/markup-compatibility/2006" xmlns:aink="http://schemas.microsoft.com/office/drawing/2016/ink" xmlns:am3d="http://schemas.microsoft.com/office/drawing/2017/model3d" xmlns:o="urn:schemas-microsoft-com:office:office" xmlns:r="http://schemas.openxmlformats.org/officeDocument/2006/relationships" xmlns:m="http://schemas.openxmlformats.org/officeDocument/2006/math" xmlns:v="urn:schemas-microsoft-com:vml" xmlns:wp14="http://schemas.microsoft.com/office/word/2010/wordprocessingDrawing" xmlns:wp="http://schemas.openxmlformats.org/drawingml/2006/wordprocessingDrawing" xmlns:w10="urn:schemas-microsoft-com:office:word" xmlns:w="http://schemas.openxmlformats.org/wordprocessingml/2006/main" xmlns:w14="http://schemas.microsoft.com/office/word/2010/wordml" xmlns:w15="http://schemas.microsoft.com/office/word/2012/wordml" xmlns:w16cid="http://schemas.microsoft.com/office/word/2016/wordml/cid" xmlns:w16se="http://schemas.microsoft.com/office/word/2015/wordml/symex" xmlns:wpg="http://schemas.microsoft.com/office/word/2010/wordprocessingGroup" xmlns:wpi="http://schemas.microsoft.com/office/word/2010/wordprocessingInk" xmlns:wne="http://schemas.microsoft.com/office/word/2006/wordml" xmlns:wps="http://schemas.microsoft.com/office/word/2010/wordprocessingShape" mc:Ignorable="w14 w15 w16se w16cid wp14">
+<w:numbering xmlns:wpc="http://schemas.microsoft.com/office/word/2010/wordprocessingCanvas" xmlns:cx="http://schemas.microsoft.com/office/drawing/2014/chartex" xmlns:cx1="http://schemas.microsoft.com/office/drawing/2015/9/8/chartex" xmlns:cx2="http://schemas.microsoft.com/office/drawing/2015/10/21/chartex" xmlns:cx3="http://schemas.microsoft.com/office/drawing/2016/5/9/chartex" xmlns:cx4="http://schemas.microsoft.com/office/drawing/2016/5/10/chartex" xmlns:cx5="http://schemas.microsoft.com/office/drawing/2016/5/11/chartex" xmlns:cx6="http://schemas.microsoft.com/office/drawing/2016/5/12/chartex" xmlns:cx7="http://schemas.microsoft.com/office/drawing/2016/5/13/chartex" xmlns:cx8="http://schemas.microsoft.com/office/drawing/2016/5/14/chartex" xmlns:mc="http://schemas.openxmlformats.org/markup-compatibility/2006" xmlns:aink="http://schemas.microsoft.com/office/drawing/2016/ink" xmlns:am3d="http://schemas.microsoft.com/office/drawing/2017/model3d" xmlns:o="urn:schemas-microsoft-com:office:office" xmlns:oel="http://schemas.microsoft.com/office/2019/extlst" xmlns:r="http://schemas.openxmlformats.org/officeDocument/2006/relationships" xmlns:m="http://schemas.openxmlformats.org/officeDocument/2006/math" xmlns:v="urn:schemas-microsoft-com:vml" xmlns:wp14="http://schemas.microsoft.com/office/word/2010/wordprocessingDrawing" xmlns:wp="http://schemas.openxmlformats.org/drawingml/2006/wordprocessingDrawing" xmlns:w10="urn:schemas-microsoft-com:office:word" xmlns:w="http://schemas.openxmlformats.org/wordprocessingml/2006/main" xmlns:w14="http://schemas.microsoft.com/office/word/2010/wordml" xmlns:w15="http://schemas.microsoft.com/office/word/2012/wordml" xmlns:w16cex="http://schemas.microsoft.com/office/word/2018/wordml/cex" xmlns:w16cid="http://schemas.microsoft.com/office/word/2016/wordml/cid" xmlns:w16="http://schemas.microsoft.com/office/word/2018/wordml" xmlns:w16sdtdh="http://schemas.microsoft.com/office/word/2020/wordml/sdtdatahash" xmlns:w16se="http://schemas.microsoft.com/office/word/2015/wordml/symex" xmlns:wpg="http://schemas.microsoft.com/office/word/2010/wordprocessingGroup" xmlns:wpi="http://schemas.microsoft.com/office/word/2010/wordprocessingInk" xmlns:wne="http://schemas.microsoft.com/office/word/2006/wordml" xmlns:wps="http://schemas.microsoft.com/office/word/2010/wordprocessingShape" mc:Ignorable="w14 w15 w16se w16cid w16 w16cex w16sdtdh wp14">
   <w:abstractNum w:abstractNumId="0" w15:restartNumberingAfterBreak="0">
     <w:nsid w:val="00711BB6"/>
     <w:multiLevelType w:val="hybridMultilevel"/>
@@ -24840,86 +25150,86 @@
       </w:pPr>
     </w:lvl>
   </w:abstractNum>
-  <w:num w:numId="1">
+  <w:num w:numId="1" w16cid:durableId="1613590575">
     <w:abstractNumId w:val="8"/>
   </w:num>
-  <w:num w:numId="2">
+  <w:num w:numId="2" w16cid:durableId="1034960087">
     <w:abstractNumId w:val="11"/>
   </w:num>
-  <w:num w:numId="3">
+  <w:num w:numId="3" w16cid:durableId="538861904">
     <w:abstractNumId w:val="21"/>
   </w:num>
-  <w:num w:numId="4">
+  <w:num w:numId="4" w16cid:durableId="2088768416">
     <w:abstractNumId w:val="10"/>
   </w:num>
-  <w:num w:numId="5">
+  <w:num w:numId="5" w16cid:durableId="487483420">
     <w:abstractNumId w:val="1"/>
   </w:num>
-  <w:num w:numId="6">
+  <w:num w:numId="6" w16cid:durableId="1704550932">
     <w:abstractNumId w:val="18"/>
   </w:num>
-  <w:num w:numId="7">
+  <w:num w:numId="7" w16cid:durableId="1674144470">
     <w:abstractNumId w:val="15"/>
   </w:num>
-  <w:num w:numId="8">
+  <w:num w:numId="8" w16cid:durableId="1438598790">
     <w:abstractNumId w:val="5"/>
   </w:num>
-  <w:num w:numId="9">
+  <w:num w:numId="9" w16cid:durableId="333649010">
     <w:abstractNumId w:val="13"/>
   </w:num>
-  <w:num w:numId="10">
+  <w:num w:numId="10" w16cid:durableId="1199777951">
     <w:abstractNumId w:val="2"/>
   </w:num>
-  <w:num w:numId="11">
+  <w:num w:numId="11" w16cid:durableId="1457286097">
     <w:abstractNumId w:val="7"/>
   </w:num>
-  <w:num w:numId="12">
+  <w:num w:numId="12" w16cid:durableId="224267155">
     <w:abstractNumId w:val="4"/>
   </w:num>
-  <w:num w:numId="13">
+  <w:num w:numId="13" w16cid:durableId="1839346003">
     <w:abstractNumId w:val="14"/>
   </w:num>
-  <w:num w:numId="14">
+  <w:num w:numId="14" w16cid:durableId="2053924581">
     <w:abstractNumId w:val="16"/>
   </w:num>
-  <w:num w:numId="15">
+  <w:num w:numId="15" w16cid:durableId="1794978225">
     <w:abstractNumId w:val="23"/>
   </w:num>
-  <w:num w:numId="16">
+  <w:num w:numId="16" w16cid:durableId="1014112893">
     <w:abstractNumId w:val="22"/>
   </w:num>
-  <w:num w:numId="17">
+  <w:num w:numId="17" w16cid:durableId="923224518">
     <w:abstractNumId w:val="24"/>
   </w:num>
-  <w:num w:numId="18">
+  <w:num w:numId="18" w16cid:durableId="832836971">
     <w:abstractNumId w:val="19"/>
   </w:num>
-  <w:num w:numId="19">
+  <w:num w:numId="19" w16cid:durableId="1141118266">
     <w:abstractNumId w:val="12"/>
   </w:num>
-  <w:num w:numId="20">
+  <w:num w:numId="20" w16cid:durableId="764157690">
     <w:abstractNumId w:val="20"/>
   </w:num>
-  <w:num w:numId="21">
+  <w:num w:numId="21" w16cid:durableId="1038966115">
     <w:abstractNumId w:val="9"/>
   </w:num>
-  <w:num w:numId="22">
+  <w:num w:numId="22" w16cid:durableId="1812400218">
     <w:abstractNumId w:val="3"/>
   </w:num>
-  <w:num w:numId="23">
+  <w:num w:numId="23" w16cid:durableId="1735085653">
     <w:abstractNumId w:val="6"/>
   </w:num>
-  <w:num w:numId="24">
+  <w:num w:numId="24" w16cid:durableId="963997884">
     <w:abstractNumId w:val="0"/>
   </w:num>
-  <w:num w:numId="25">
+  <w:num w:numId="25" w16cid:durableId="1524321825">
     <w:abstractNumId w:val="17"/>
   </w:num>
 </w:numbering>
 </file>
 
 <file path=word/styles.xml><?xml version="1.0" encoding="utf-8"?>
-<w:styles xmlns:mc="http://schemas.openxmlformats.org/markup-compatibility/2006" xmlns:r="http://schemas.openxmlformats.org/officeDocument/2006/relationships" xmlns:w="http://schemas.openxmlformats.org/wordprocessingml/2006/main" xmlns:w14="http://schemas.microsoft.com/office/word/2010/wordml" xmlns:w15="http://schemas.microsoft.com/office/word/2012/wordml" xmlns:w16cid="http://schemas.microsoft.com/office/word/2016/wordml/cid" xmlns:w16se="http://schemas.microsoft.com/office/word/2015/wordml/symex" mc:Ignorable="w14 w15 w16se w16cid">
+<w:styles xmlns:mc="http://schemas.openxmlformats.org/markup-compatibility/2006" xmlns:r="http://schemas.openxmlformats.org/officeDocument/2006/relationships" xmlns:w="http://schemas.openxmlformats.org/wordprocessingml/2006/main" xmlns:w14="http://schemas.microsoft.com/office/word/2010/wordml" xmlns:w15="http://schemas.microsoft.com/office/word/2012/wordml" xmlns:w16cex="http://schemas.microsoft.com/office/word/2018/wordml/cex" xmlns:w16cid="http://schemas.microsoft.com/office/word/2016/wordml/cid" xmlns:w16="http://schemas.microsoft.com/office/word/2018/wordml" xmlns:w16sdtdh="http://schemas.microsoft.com/office/word/2020/wordml/sdtdatahash" xmlns:w16se="http://schemas.microsoft.com/office/word/2015/wordml/symex" mc:Ignorable="w14 w15 w16se w16cid w16 w16cex w16sdtdh">
   <w:docDefaults>
     <w:rPrDefault>
       <w:rPr>
@@ -24935,7 +25245,7 @@
       </w:pPr>
     </w:pPrDefault>
   </w:docDefaults>
-  <w:latentStyles w:defLockedState="0" w:defUIPriority="99" w:defSemiHidden="0" w:defUnhideWhenUsed="0" w:defQFormat="0" w:count="375">
+  <w:latentStyles w:defLockedState="0" w:defUIPriority="99" w:defSemiHidden="0" w:defUnhideWhenUsed="0" w:defQFormat="0" w:count="376">
     <w:lsdException w:name="Normal" w:uiPriority="0" w:qFormat="1"/>
     <w:lsdException w:name="heading 1" w:uiPriority="9" w:qFormat="1"/>
     <w:lsdException w:name="heading 2" w:semiHidden="1" w:uiPriority="9" w:unhideWhenUsed="1" w:qFormat="1"/>
@@ -25041,7 +25351,6 @@
     <w:lsdException w:name="HTML Sample" w:semiHidden="1" w:unhideWhenUsed="1"/>
     <w:lsdException w:name="HTML Typewriter" w:semiHidden="1" w:unhideWhenUsed="1"/>
     <w:lsdException w:name="HTML Variable" w:semiHidden="1" w:unhideWhenUsed="1"/>
-    <w:lsdException w:name="Normal Table" w:semiHidden="1" w:unhideWhenUsed="1"/>
     <w:lsdException w:name="annotation subject" w:semiHidden="1" w:unhideWhenUsed="1"/>
     <w:lsdException w:name="No List" w:semiHidden="1" w:unhideWhenUsed="1"/>
     <w:lsdException w:name="Outline List 1" w:semiHidden="1" w:unhideWhenUsed="1"/>
@@ -25088,10 +25397,8 @@
     <w:lsdException w:name="Table Subtle 2" w:semiHidden="1" w:unhideWhenUsed="1"/>
     <w:lsdException w:name="Table Web 1" w:semiHidden="1" w:unhideWhenUsed="1"/>
     <w:lsdException w:name="Table Web 2" w:semiHidden="1" w:unhideWhenUsed="1"/>
-    <w:lsdException w:name="Table Web 3" w:semiHidden="1" w:unhideWhenUsed="1"/>
     <w:lsdException w:name="Balloon Text" w:semiHidden="1" w:unhideWhenUsed="1"/>
     <w:lsdException w:name="Table Grid" w:uiPriority="39"/>
-    <w:lsdException w:name="Table Theme" w:semiHidden="1" w:unhideWhenUsed="1"/>
     <w:lsdException w:name="Placeholder Text" w:semiHidden="1"/>
     <w:lsdException w:name="No Spacing" w:uiPriority="1" w:qFormat="1"/>
     <w:lsdException w:name="Light Shading" w:uiPriority="60"/>
@@ -25311,6 +25618,7 @@
     <w:lsdException w:name="Smart Hyperlink" w:semiHidden="1" w:unhideWhenUsed="1"/>
     <w:lsdException w:name="Hashtag" w:semiHidden="1" w:unhideWhenUsed="1"/>
     <w:lsdException w:name="Unresolved Mention" w:semiHidden="1" w:unhideWhenUsed="1"/>
+    <w:lsdException w:name="Smart Link" w:semiHidden="1" w:unhideWhenUsed="1"/>
   </w:latentStyles>
   <w:style w:type="paragraph" w:default="1" w:styleId="Normal">
     <w:name w:val="Normal"/>

</xml_diff>

<commit_message>
Data mapper and read only patterns
</commit_message>
<xml_diff>
--- a/group13 - SE Phase1.docx
+++ b/group13 - SE Phase1.docx
@@ -322,7 +322,21 @@
               <w:rPr>
                 <w:color w:val="000000"/>
               </w:rPr>
-              <w:t xml:space="preserve">Mahmoud Assem </w:t>
+              <w:t xml:space="preserve">Mahmoud </w:t>
+            </w:r>
+            <w:proofErr w:type="spellStart"/>
+            <w:r>
+              <w:rPr>
+                <w:color w:val="000000"/>
+              </w:rPr>
+              <w:t>Assem</w:t>
+            </w:r>
+            <w:proofErr w:type="spellEnd"/>
+            <w:r>
+              <w:rPr>
+                <w:color w:val="000000"/>
+              </w:rPr>
+              <w:t xml:space="preserve"> </w:t>
             </w:r>
             <w:proofErr w:type="spellStart"/>
             <w:r>
@@ -779,16 +793,8 @@
               <w:rPr>
                 <w:color w:val="000000"/>
               </w:rPr>
-              <w:t xml:space="preserve">Abdelrahman </w:t>
-            </w:r>
-            <w:proofErr w:type="spellStart"/>
-            <w:r>
-              <w:rPr>
-                <w:color w:val="000000"/>
-              </w:rPr>
-              <w:t>Hagrass</w:t>
-            </w:r>
-            <w:proofErr w:type="spellEnd"/>
+              <w:t>Abdelrahman Hagrass</w:t>
+            </w:r>
           </w:p>
         </w:tc>
         <w:tc>
@@ -12086,15 +12092,7 @@
       </w:r>
       <w:bookmarkStart w:id="39" w:name="_Toc119259678"/>
       <w:r>
-        <w:t xml:space="preserve">Abdelrahman </w:t>
-      </w:r>
-      <w:proofErr w:type="spellStart"/>
-      <w:r>
-        <w:t>Hagrass</w:t>
-      </w:r>
-      <w:proofErr w:type="spellEnd"/>
-      <w:r>
-        <w:t xml:space="preserve"> 195948:</w:t>
+        <w:t>Abdelrahman Hagrass 195948:</w:t>
       </w:r>
       <w:bookmarkEnd w:id="39"/>
     </w:p>
@@ -21113,15 +21111,7 @@
       </w:r>
       <w:bookmarkStart w:id="73" w:name="_Toc119259697"/>
       <w:r>
-        <w:t xml:space="preserve">Abdelrahman </w:t>
-      </w:r>
-      <w:proofErr w:type="spellStart"/>
-      <w:r>
-        <w:t>Hagrass</w:t>
-      </w:r>
-      <w:proofErr w:type="spellEnd"/>
-      <w:r>
-        <w:t xml:space="preserve"> 195948:</w:t>
+        <w:t>Abdelrahman Hagrass 195948:</w:t>
       </w:r>
       <w:bookmarkEnd w:id="73"/>
     </w:p>
@@ -22425,6 +22415,9 @@
         <w:jc w:val="center"/>
       </w:pPr>
       <w:r>
+        <w:rPr>
+          <w:noProof/>
+        </w:rPr>
         <w:lastRenderedPageBreak/>
         <w:drawing>
           <wp:inline distT="0" distB="0" distL="0" distR="0" wp14:anchorId="16BF17F6" wp14:editId="4684DB1F">
@@ -22508,22 +22501,239 @@
     <w:p/>
     <w:p>
       <w:pPr>
-        <w:ind w:left="720"/>
-      </w:pPr>
+        <w:pStyle w:val="Heading3"/>
+        <w:rPr>
+          <w:rFonts w:cstheme="majorHAnsi"/>
+        </w:rPr>
+      </w:pPr>
+      <w:r>
+        <w:rPr>
+          <w:rFonts w:cstheme="majorHAnsi"/>
+        </w:rPr>
+        <w:t>Data Mapper</w:t>
+      </w:r>
+      <w:r>
+        <w:rPr>
+          <w:rFonts w:cstheme="majorHAnsi"/>
+        </w:rPr>
+        <w:t>-</w:t>
+      </w:r>
+      <w:r>
+        <w:rPr>
+          <w:rFonts w:cstheme="majorHAnsi"/>
+        </w:rPr>
+        <w:t xml:space="preserve"> Abdelrahman 195948</w:t>
+      </w:r>
+    </w:p>
+    <w:p/>
+    <w:p>
+      <w:r>
+        <w:drawing>
+          <wp:inline distT="0" distB="0" distL="0" distR="0" wp14:anchorId="5310D159" wp14:editId="473C2D81">
+            <wp:extent cx="5935980" cy="3619500"/>
+            <wp:effectExtent l="0" t="0" r="7620" b="0"/>
+            <wp:docPr id="13" name="Picture 13" descr="Diagram&#10;&#10;Description automatically generated"/>
+            <wp:cNvGraphicFramePr>
+              <a:graphicFrameLocks xmlns:a="http://schemas.openxmlformats.org/drawingml/2006/main" noChangeAspect="1"/>
+            </wp:cNvGraphicFramePr>
+            <a:graphic xmlns:a="http://schemas.openxmlformats.org/drawingml/2006/main">
+              <a:graphicData uri="http://schemas.openxmlformats.org/drawingml/2006/picture">
+                <pic:pic xmlns:pic="http://schemas.openxmlformats.org/drawingml/2006/picture">
+                  <pic:nvPicPr>
+                    <pic:cNvPr id="13" name="Picture 13" descr="Diagram&#10;&#10;Description automatically generated"/>
+                    <pic:cNvPicPr>
+                      <a:picLocks noChangeAspect="1" noChangeArrowheads="1"/>
+                    </pic:cNvPicPr>
+                  </pic:nvPicPr>
+                  <pic:blipFill>
+                    <a:blip r:embed="rId14">
+                      <a:extLst>
+                        <a:ext uri="{28A0092B-C50C-407E-A947-70E740481C1C}">
+                          <a14:useLocalDpi xmlns:a14="http://schemas.microsoft.com/office/drawing/2010/main" val="0"/>
+                        </a:ext>
+                      </a:extLst>
+                    </a:blip>
+                    <a:srcRect/>
+                    <a:stretch>
+                      <a:fillRect/>
+                    </a:stretch>
+                  </pic:blipFill>
+                  <pic:spPr bwMode="auto">
+                    <a:xfrm>
+                      <a:off x="0" y="0"/>
+                      <a:ext cx="5935980" cy="3619500"/>
+                    </a:xfrm>
+                    <a:prstGeom prst="rect">
+                      <a:avLst/>
+                    </a:prstGeom>
+                    <a:noFill/>
+                    <a:ln>
+                      <a:noFill/>
+                    </a:ln>
+                  </pic:spPr>
+                </pic:pic>
+              </a:graphicData>
+            </a:graphic>
+          </wp:inline>
+        </w:drawing>
+      </w:r>
+    </w:p>
+    <w:p>
+      <w:proofErr w:type="spellStart"/>
+      <w:r>
+        <w:t>SysAgencies</w:t>
+      </w:r>
+      <w:proofErr w:type="spellEnd"/>
+      <w:r>
+        <w:t xml:space="preserve"> is a class that collects our agencies (hotels, airlines, and </w:t>
+      </w:r>
+      <w:proofErr w:type="spellStart"/>
+      <w:r>
+        <w:t>carAgencies</w:t>
+      </w:r>
+      <w:proofErr w:type="spellEnd"/>
+      <w:r>
+        <w:t xml:space="preserve">), which is an important class on our system that needs to be separated from the data layer (database). We need a faster system because database queries take some time to execute. We applied the Data Mapper in our system to this important class. There is a class named </w:t>
+      </w:r>
+      <w:proofErr w:type="spellStart"/>
+      <w:r>
+        <w:t>agenciesDataMapper</w:t>
+      </w:r>
+      <w:proofErr w:type="spellEnd"/>
+      <w:r>
+        <w:t xml:space="preserve"> that contains functions for our database (insert, delete, and modify). And this class can access </w:t>
+      </w:r>
+      <w:proofErr w:type="spellStart"/>
+      <w:r>
+        <w:t>SysAgencies</w:t>
+      </w:r>
+      <w:proofErr w:type="spellEnd"/>
       <w:r>
         <w:t xml:space="preserve"> </w:t>
+      </w:r>
+      <w:proofErr w:type="gramStart"/>
+      <w:r>
+        <w:t>in order to</w:t>
+      </w:r>
+      <w:proofErr w:type="gramEnd"/>
+      <w:r>
+        <w:t xml:space="preserve"> process its data for the database. </w:t>
+      </w:r>
+    </w:p>
+    <w:p/>
+    <w:p/>
+    <w:p/>
+    <w:p/>
+    <w:p>
+      <w:pPr>
+        <w:pStyle w:val="Heading3"/>
+      </w:pPr>
+      <w:r>
+        <w:lastRenderedPageBreak/>
+        <w:t>Read Only</w:t>
+      </w:r>
+      <w:r>
+        <w:t>- Abdelrahman 195948</w:t>
+      </w:r>
+    </w:p>
+    <w:p/>
+    <w:p>
+      <w:pPr>
+        <w:jc w:val="center"/>
+      </w:pPr>
+      <w:r>
+        <w:drawing>
+          <wp:inline distT="0" distB="0" distL="0" distR="0" wp14:anchorId="5A4CF890" wp14:editId="55E89BBB">
+            <wp:extent cx="4709160" cy="3976624"/>
+            <wp:effectExtent l="0" t="0" r="0" b="5080"/>
+            <wp:docPr id="16" name="Picture 16" descr="Diagram&#10;&#10;Description automatically generated"/>
+            <wp:cNvGraphicFramePr>
+              <a:graphicFrameLocks xmlns:a="http://schemas.openxmlformats.org/drawingml/2006/main" noChangeAspect="1"/>
+            </wp:cNvGraphicFramePr>
+            <a:graphic xmlns:a="http://schemas.openxmlformats.org/drawingml/2006/main">
+              <a:graphicData uri="http://schemas.openxmlformats.org/drawingml/2006/picture">
+                <pic:pic xmlns:pic="http://schemas.openxmlformats.org/drawingml/2006/picture">
+                  <pic:nvPicPr>
+                    <pic:cNvPr id="16" name="Picture 16" descr="Diagram&#10;&#10;Description automatically generated"/>
+                    <pic:cNvPicPr>
+                      <a:picLocks noChangeAspect="1" noChangeArrowheads="1"/>
+                    </pic:cNvPicPr>
+                  </pic:nvPicPr>
+                  <pic:blipFill>
+                    <a:blip r:embed="rId15">
+                      <a:extLst>
+                        <a:ext uri="{28A0092B-C50C-407E-A947-70E740481C1C}">
+                          <a14:useLocalDpi xmlns:a14="http://schemas.microsoft.com/office/drawing/2010/main" val="0"/>
+                        </a:ext>
+                      </a:extLst>
+                    </a:blip>
+                    <a:srcRect/>
+                    <a:stretch>
+                      <a:fillRect/>
+                    </a:stretch>
+                  </pic:blipFill>
+                  <pic:spPr bwMode="auto">
+                    <a:xfrm>
+                      <a:off x="0" y="0"/>
+                      <a:ext cx="4721327" cy="3986899"/>
+                    </a:xfrm>
+                    <a:prstGeom prst="rect">
+                      <a:avLst/>
+                    </a:prstGeom>
+                    <a:noFill/>
+                    <a:ln>
+                      <a:noFill/>
+                    </a:ln>
+                  </pic:spPr>
+                </pic:pic>
+              </a:graphicData>
+            </a:graphic>
+          </wp:inline>
+        </w:drawing>
       </w:r>
     </w:p>
     <w:p>
       <w:r>
-        <w:br w:type="page"/>
+        <w:t xml:space="preserve">Admins and clients both have access to and can read </w:t>
+      </w:r>
+      <w:proofErr w:type="spellStart"/>
+      <w:r>
+        <w:t>sysAgencies</w:t>
+      </w:r>
+      <w:proofErr w:type="spellEnd"/>
+      <w:r>
+        <w:t xml:space="preserve"> (hotels, airlines, and car rental agencies). Admin, on the other hand, has access to the entire class and can add, edit, and update agencies it, so we provide a read-only pattern that allows the client to only get and read from this class for booking </w:t>
+      </w:r>
+      <w:proofErr w:type="gramStart"/>
+      <w:r>
+        <w:t>purpose</w:t>
+      </w:r>
+      <w:proofErr w:type="gramEnd"/>
+      <w:r>
+        <w:t xml:space="preserve">. To implement this pattern in our system, we </w:t>
+      </w:r>
+      <w:proofErr w:type="gramStart"/>
+      <w:r>
+        <w:t>create</w:t>
+      </w:r>
+      <w:proofErr w:type="gramEnd"/>
+      <w:r>
+        <w:t xml:space="preserve"> three interface classes; each of them has a function that reads from class </w:t>
+      </w:r>
+      <w:proofErr w:type="spellStart"/>
+      <w:r>
+        <w:t>SysAgency</w:t>
+      </w:r>
+      <w:proofErr w:type="spellEnd"/>
+      <w:r>
+        <w:t xml:space="preserve"> and gets its data to the client. Clients can use these three interfaces to view and obtain information about each class.</w:t>
       </w:r>
     </w:p>
     <w:p/>
     <w:p/>
     <w:p/>
     <w:sectPr>
-      <w:headerReference w:type="default" r:id="rId14"/>
+      <w:headerReference w:type="default" r:id="rId16"/>
       <w:pgSz w:w="12240" w:h="15840"/>
       <w:pgMar w:top="1440" w:right="1440" w:bottom="1440" w:left="1440" w:header="720" w:footer="720" w:gutter="0"/>
       <w:pgNumType w:start="1"/>
@@ -26154,7 +26364,6 @@
   <w:style w:type="character" w:default="1" w:styleId="DefaultParagraphFont">
     <w:name w:val="Default Paragraph Font"/>
     <w:uiPriority w:val="1"/>
-    <w:semiHidden/>
     <w:unhideWhenUsed/>
   </w:style>
   <w:style w:type="table" w:default="1" w:styleId="TableNormal">

</xml_diff>

<commit_message>
edit on new quality attribute
</commit_message>
<xml_diff>
--- a/group13 - SE Phase1.docx
+++ b/group13 - SE Phase1.docx
@@ -322,16 +322,8 @@
               <w:rPr>
                 <w:color w:val="000000"/>
               </w:rPr>
-              <w:t xml:space="preserve">Mahmoud Assem </w:t>
-            </w:r>
-            <w:proofErr w:type="spellStart"/>
-            <w:r>
-              <w:rPr>
-                <w:color w:val="000000"/>
-              </w:rPr>
-              <w:t>Abdelkhalek</w:t>
-            </w:r>
-            <w:proofErr w:type="spellEnd"/>
+              <w:t>Mahmoud Assem Abdelkhalek</w:t>
+            </w:r>
           </w:p>
         </w:tc>
         <w:tc>
@@ -434,19 +426,11 @@
                 <w:color w:val="000000"/>
               </w:rPr>
             </w:pPr>
-            <w:proofErr w:type="spellStart"/>
             <w:r>
               <w:rPr>
                 <w:color w:val="000000"/>
               </w:rPr>
-              <w:t>Seifeldin</w:t>
-            </w:r>
-            <w:proofErr w:type="spellEnd"/>
-            <w:r>
-              <w:rPr>
-                <w:color w:val="000000"/>
-              </w:rPr>
-              <w:t xml:space="preserve"> Mohamed Khalil</w:t>
+              <w:t>Seifeldin Mohamed Khalil</w:t>
             </w:r>
           </w:p>
         </w:tc>
@@ -658,19 +642,11 @@
                 <w:color w:val="000000"/>
               </w:rPr>
             </w:pPr>
-            <w:proofErr w:type="spellStart"/>
             <w:r>
               <w:rPr>
                 <w:color w:val="000000"/>
               </w:rPr>
-              <w:t>Maiada</w:t>
-            </w:r>
-            <w:proofErr w:type="spellEnd"/>
-            <w:r>
-              <w:rPr>
-                <w:color w:val="000000"/>
-              </w:rPr>
-              <w:t xml:space="preserve"> Khaled </w:t>
+              <w:t xml:space="preserve">Maiada Khaled </w:t>
             </w:r>
           </w:p>
         </w:tc>
@@ -4616,19 +4592,11 @@
           <w:color w:val="000000"/>
         </w:rPr>
       </w:pPr>
-      <w:proofErr w:type="gramStart"/>
       <w:r>
         <w:rPr>
           <w:color w:val="000000"/>
         </w:rPr>
-        <w:t>The Online</w:t>
-      </w:r>
-      <w:proofErr w:type="gramEnd"/>
-      <w:r>
-        <w:rPr>
-          <w:color w:val="000000"/>
-        </w:rPr>
-        <w:t xml:space="preserve"> Tourism aims to simplify the process of planning a trip, whether the trip is for tourism or business. It helps the users by allowing them to book the most important parts of the trip, the flight and place of accommodation, all from one single application rather than having to traverse multiple websites or applications to do so. The application has several services that will help the user throughout their trip. </w:t>
+        <w:t xml:space="preserve">The Online Tourism aims to simplify the process of planning a trip, whether the trip is for tourism or business. It helps the users by allowing them to book the most important parts of the trip, the flight and place of accommodation, all from one single application rather than having to traverse multiple websites or applications to do so. The application has several services that will help the user throughout their trip. </w:t>
       </w:r>
     </w:p>
     <w:p>
@@ -4668,21 +4636,7 @@
         <w:rPr>
           <w:color w:val="000000"/>
         </w:rPr>
-        <w:t xml:space="preserve">The application gives the user the privilege to book their flight tickets to their desired destination. The users can also book a hotel room to as an accommodation. The user can also pre-book a rental car for the duration of their trip so that they have an easy and instant method of transportation once they reach their destination.  Moving </w:t>
-      </w:r>
-      <w:proofErr w:type="gramStart"/>
-      <w:r>
-        <w:rPr>
-          <w:color w:val="000000"/>
-        </w:rPr>
-        <w:t>on</w:t>
-      </w:r>
-      <w:proofErr w:type="gramEnd"/>
-      <w:r>
-        <w:rPr>
-          <w:color w:val="000000"/>
-        </w:rPr>
-        <w:t xml:space="preserve"> there are some packages that are available for the users to book which consist of a flight ticket, a hotel room, and a rental car all combined for a cheaper price than booking each of the components individually. The user can also subscribe to a service that would notify them when a new package has been added. Finally, the user will be able to leave a review regarding one or more of the components that they had booked, the review could either be a positive one or an inconvenience complaint which is then handled by one of the admins.</w:t>
+        <w:t>The application gives the user the privilege to book their flight tickets to their desired destination. The users can also book a hotel room to as an accommodation. The user can also pre-book a rental car for the duration of their trip so that they have an easy and instant method of transportation once they reach their destination.  Moving on there are some packages that are available for the users to book which consist of a flight ticket, a hotel room, and a rental car all combined for a cheaper price than booking each of the components individually. The user can also subscribe to a service that would notify them when a new package has been added. Finally, the user will be able to leave a review regarding one or more of the components that they had booked, the review could either be a positive one or an inconvenience complaint which is then handled by one of the admins.</w:t>
       </w:r>
     </w:p>
     <w:p>
@@ -4722,21 +4676,7 @@
         <w:rPr>
           <w:color w:val="000000"/>
         </w:rPr>
-        <w:t xml:space="preserve">The admins are the staff that work on the application, they have a variety of privileges on the application. The first of these privileges is generating sales reports of the available services on the website, this helps them in creating packages by combining some of the most popular purchases of each component into one singular package at a discounted price for the user’s convenience. The admins also have </w:t>
-      </w:r>
-      <w:proofErr w:type="gramStart"/>
-      <w:r>
-        <w:rPr>
-          <w:color w:val="000000"/>
-        </w:rPr>
-        <w:t>to</w:t>
-      </w:r>
-      <w:proofErr w:type="gramEnd"/>
-      <w:r>
-        <w:rPr>
-          <w:color w:val="000000"/>
-        </w:rPr>
-        <w:t xml:space="preserve"> ability to remove these packages as well as handle any of the complaints that the users might have.</w:t>
+        <w:t>The admins are the staff that work on the application, they have a variety of privileges on the application. The first of these privileges is generating sales reports of the available services on the website, this helps them in creating packages by combining some of the most popular purchases of each component into one singular package at a discounted price for the user’s convenience. The admins also have to ability to remove these packages as well as handle any of the complaints that the users might have.</w:t>
       </w:r>
     </w:p>
     <w:p>
@@ -4776,21 +4716,7 @@
         <w:rPr>
           <w:color w:val="000000"/>
         </w:rPr>
-        <w:t xml:space="preserve">As for the Airline company agent, the hotel agent, and the car rental </w:t>
-      </w:r>
-      <w:proofErr w:type="gramStart"/>
-      <w:r>
-        <w:rPr>
-          <w:color w:val="000000"/>
-        </w:rPr>
-        <w:t>agent</w:t>
-      </w:r>
-      <w:proofErr w:type="gramEnd"/>
-      <w:r>
-        <w:rPr>
-          <w:color w:val="000000"/>
-        </w:rPr>
-        <w:t xml:space="preserve"> they all have similar privileges. Each of them is responsible for adding listings to the application based on their provided services, as well as editing and removing any of these listings. Lastly, all have to ability to view all their listings that are currently available to be booked or have already been booked.</w:t>
+        <w:t>As for the Airline company agent, the hotel agent, and the car rental agent they all have similar privileges. Each of them is responsible for adding listings to the application based on their provided services, as well as editing and removing any of these listings. Lastly, all have to ability to view all their listings that are currently available to be booked or have already been booked.</w:t>
       </w:r>
     </w:p>
     <w:p>
@@ -4875,13 +4801,8 @@
       <w:bookmarkStart w:id="6" w:name="_3znysh7" w:colFirst="0" w:colLast="0"/>
       <w:bookmarkStart w:id="7" w:name="_Toc119418868"/>
       <w:bookmarkEnd w:id="6"/>
-      <w:proofErr w:type="spellStart"/>
       <w:r>
-        <w:t>Maiada</w:t>
-      </w:r>
-      <w:proofErr w:type="spellEnd"/>
-      <w:r>
-        <w:t xml:space="preserve"> 203398:</w:t>
+        <w:t>Maiada 203398:</w:t>
       </w:r>
       <w:bookmarkEnd w:id="7"/>
     </w:p>
@@ -6061,15 +5982,7 @@
               <w:t xml:space="preserve">1.a. </w:t>
             </w:r>
             <w:r>
-              <w:t xml:space="preserve">If no packages are available </w:t>
-            </w:r>
-            <w:proofErr w:type="gramStart"/>
-            <w:r>
-              <w:t>at the moment</w:t>
-            </w:r>
-            <w:proofErr w:type="gramEnd"/>
-            <w:r>
-              <w:t>, the user will get notified later upon adding any to the list.</w:t>
+              <w:t>If no packages are available at the moment, the user will get notified later upon adding any to the list.</w:t>
             </w:r>
           </w:p>
           <w:p>
@@ -6088,15 +6001,7 @@
               <w:t xml:space="preserve">2.a. </w:t>
             </w:r>
             <w:r>
-              <w:t xml:space="preserve">If upon viewing the package details user changes his </w:t>
-            </w:r>
-            <w:proofErr w:type="gramStart"/>
-            <w:r>
-              <w:t>mind</w:t>
-            </w:r>
-            <w:proofErr w:type="gramEnd"/>
-            <w:r>
-              <w:t xml:space="preserve"> he can go back and choose another package from the list</w:t>
+              <w:t>If upon viewing the package details user changes his mind he can go back and choose another package from the list</w:t>
             </w:r>
             <w:r>
               <w:rPr>
@@ -7275,7 +7180,6 @@
                 <w:tab w:val="left" w:pos="564"/>
               </w:tabs>
             </w:pPr>
-            <w:proofErr w:type="gramStart"/>
             <w:r>
               <w:rPr>
                 <w:b/>
@@ -7283,41 +7187,21 @@
               <w:t xml:space="preserve">1.a  </w:t>
             </w:r>
             <w:r>
-              <w:t>If</w:t>
-            </w:r>
-            <w:proofErr w:type="gramEnd"/>
-            <w:r>
-              <w:t xml:space="preserve"> there are </w:t>
-            </w:r>
-            <w:proofErr w:type="gramStart"/>
-            <w:r>
-              <w:t>now</w:t>
-            </w:r>
-            <w:proofErr w:type="gramEnd"/>
-            <w:r>
-              <w:t xml:space="preserve"> available flights now the user can return to the home menu.</w:t>
-            </w:r>
-          </w:p>
-          <w:p>
-            <w:pPr>
-              <w:tabs>
-                <w:tab w:val="left" w:pos="564"/>
-              </w:tabs>
-            </w:pPr>
-            <w:r>
-              <w:rPr>
-                <w:b/>
-              </w:rPr>
-              <w:t>2.</w:t>
-            </w:r>
-            <w:proofErr w:type="spellStart"/>
-            <w:r>
-              <w:rPr>
-                <w:b/>
-              </w:rPr>
-              <w:t>a</w:t>
-            </w:r>
-            <w:proofErr w:type="spellEnd"/>
+              <w:t>If there are now available flights now the user can return to the home menu.</w:t>
+            </w:r>
+          </w:p>
+          <w:p>
+            <w:pPr>
+              <w:tabs>
+                <w:tab w:val="left" w:pos="564"/>
+              </w:tabs>
+            </w:pPr>
+            <w:r>
+              <w:rPr>
+                <w:b/>
+              </w:rPr>
+              <w:t>2.a</w:t>
+            </w:r>
             <w:r>
               <w:t xml:space="preserve"> If the user enters wrong payment credentials, they will be asked to enter them again.</w:t>
             </w:r>
@@ -7829,21 +7713,7 @@
               <w:rPr>
                 <w:color w:val="000000"/>
               </w:rPr>
-              <w:t xml:space="preserve">The Airline Agent will select a flight to </w:t>
-            </w:r>
-            <w:proofErr w:type="gramStart"/>
-            <w:r>
-              <w:rPr>
-                <w:color w:val="000000"/>
-              </w:rPr>
-              <w:t>edits</w:t>
-            </w:r>
-            <w:proofErr w:type="gramEnd"/>
-            <w:r>
-              <w:rPr>
-                <w:color w:val="000000"/>
-              </w:rPr>
-              <w:t xml:space="preserve"> its details.</w:t>
+              <w:t>The Airline Agent will select a flight to edits its details.</w:t>
             </w:r>
           </w:p>
           <w:p>
@@ -8488,21 +8358,7 @@
               <w:rPr>
                 <w:color w:val="000000"/>
               </w:rPr>
-              <w:t xml:space="preserve">The admin will view a list with all available </w:t>
-            </w:r>
-            <w:proofErr w:type="gramStart"/>
-            <w:r>
-              <w:rPr>
-                <w:color w:val="000000"/>
-              </w:rPr>
-              <w:t>complains</w:t>
-            </w:r>
-            <w:proofErr w:type="gramEnd"/>
-            <w:r>
-              <w:rPr>
-                <w:color w:val="000000"/>
-              </w:rPr>
-              <w:t xml:space="preserve"> submitted by users.</w:t>
+              <w:t>The admin will view a list with all available complains submitted by users.</w:t>
             </w:r>
           </w:p>
           <w:p>
@@ -8529,21 +8385,7 @@
               <w:rPr>
                 <w:color w:val="000000"/>
               </w:rPr>
-              <w:t xml:space="preserve">The admin will select a certain </w:t>
-            </w:r>
-            <w:proofErr w:type="gramStart"/>
-            <w:r>
-              <w:rPr>
-                <w:color w:val="000000"/>
-              </w:rPr>
-              <w:t>complain</w:t>
-            </w:r>
-            <w:proofErr w:type="gramEnd"/>
-            <w:r>
-              <w:rPr>
-                <w:color w:val="000000"/>
-              </w:rPr>
-              <w:t xml:space="preserve"> to start handling.</w:t>
+              <w:t>The admin will select a certain complain to start handling.</w:t>
             </w:r>
           </w:p>
           <w:p>
@@ -8780,13 +8622,8 @@
         <w:tab/>
       </w:r>
       <w:bookmarkStart w:id="23" w:name="_Toc119418876"/>
-      <w:proofErr w:type="spellStart"/>
       <w:r>
-        <w:t>Seifeldin</w:t>
-      </w:r>
-      <w:proofErr w:type="spellEnd"/>
-      <w:r>
-        <w:t xml:space="preserve"> Khalil 195423:</w:t>
+        <w:t>Seifeldin Khalil 195423:</w:t>
       </w:r>
       <w:bookmarkEnd w:id="23"/>
       <w:r>
@@ -10108,15 +9945,7 @@
               </w:tabs>
             </w:pPr>
             <w:r>
-              <w:t xml:space="preserve">After the customer selects the </w:t>
-            </w:r>
-            <w:proofErr w:type="gramStart"/>
-            <w:r>
-              <w:t>listing</w:t>
-            </w:r>
-            <w:proofErr w:type="gramEnd"/>
-            <w:r>
-              <w:t xml:space="preserve"> they wish to book/rent from any of the 3 fields (hotels, flights, cars) he is redirected to the payment.</w:t>
+              <w:t>After the customer selects the listing they wish to book/rent from any of the 3 fields (hotels, flights, cars) he is redirected to the payment.</w:t>
             </w:r>
           </w:p>
         </w:tc>
@@ -11042,21 +10871,7 @@
               <w:rPr>
                 <w:color w:val="000000"/>
               </w:rPr>
-              <w:t xml:space="preserve">Customer has a booking in </w:t>
-            </w:r>
-            <w:proofErr w:type="gramStart"/>
-            <w:r>
-              <w:rPr>
-                <w:color w:val="000000"/>
-              </w:rPr>
-              <w:t>progress, or</w:t>
-            </w:r>
-            <w:proofErr w:type="gramEnd"/>
-            <w:r>
-              <w:rPr>
-                <w:color w:val="000000"/>
-              </w:rPr>
-              <w:t xml:space="preserve"> has booked a service before.</w:t>
+              <w:t>Customer has a booking in progress, or has booked a service before.</w:t>
             </w:r>
           </w:p>
         </w:tc>
@@ -11128,21 +10943,7 @@
               <w:rPr>
                 <w:color w:val="000000"/>
               </w:rPr>
-              <w:t xml:space="preserve">Complaint is sent to admin for </w:t>
-            </w:r>
-            <w:proofErr w:type="gramStart"/>
-            <w:r>
-              <w:rPr>
-                <w:color w:val="000000"/>
-              </w:rPr>
-              <w:t>examining, and</w:t>
-            </w:r>
-            <w:proofErr w:type="gramEnd"/>
-            <w:r>
-              <w:rPr>
-                <w:color w:val="000000"/>
-              </w:rPr>
-              <w:t xml:space="preserve"> handling the complaint.</w:t>
+              <w:t>Complaint is sent to admin for examining, and handling the complaint.</w:t>
             </w:r>
           </w:p>
         </w:tc>
@@ -11213,21 +11014,7 @@
               <w:rPr>
                 <w:color w:val="000000"/>
               </w:rPr>
-              <w:t xml:space="preserve">Customer </w:t>
-            </w:r>
-            <w:proofErr w:type="gramStart"/>
-            <w:r>
-              <w:rPr>
-                <w:color w:val="000000"/>
-              </w:rPr>
-              <w:t>fills</w:t>
-            </w:r>
-            <w:proofErr w:type="gramEnd"/>
-            <w:r>
-              <w:rPr>
-                <w:color w:val="000000"/>
-              </w:rPr>
-              <w:t xml:space="preserve"> a complaint.</w:t>
+              <w:t>Customer fills a complaint.</w:t>
             </w:r>
           </w:p>
           <w:p>
@@ -11589,15 +11376,7 @@
               </w:tabs>
             </w:pPr>
             <w:r>
-              <w:t xml:space="preserve">The car rental agent is able to add new cars to the system that are newly available for </w:t>
-            </w:r>
-            <w:proofErr w:type="gramStart"/>
-            <w:r>
-              <w:t>rental</w:t>
-            </w:r>
-            <w:proofErr w:type="gramEnd"/>
-            <w:r>
-              <w:t xml:space="preserve"> and this is added to the listed cars for the user.</w:t>
+              <w:t>The car rental agent is able to add new cars to the system that are newly available for rental and this is added to the listed cars for the user.</w:t>
             </w:r>
           </w:p>
         </w:tc>
@@ -12262,15 +12041,7 @@
               </w:tabs>
             </w:pPr>
             <w:r>
-              <w:t xml:space="preserve">The hotel </w:t>
-            </w:r>
-            <w:proofErr w:type="gramStart"/>
-            <w:r>
-              <w:t>is able to</w:t>
-            </w:r>
-            <w:proofErr w:type="gramEnd"/>
-            <w:r>
-              <w:t xml:space="preserve"> update changes that may apply to the rooms, as the availability of the room, the price, number of beds, AC condition, etc.</w:t>
+              <w:t>The hotel is able to update changes that may apply to the rooms, as the availability of the room, the price, number of beds, AC condition, etc.</w:t>
             </w:r>
           </w:p>
         </w:tc>
@@ -12998,15 +12769,7 @@
               </w:tabs>
             </w:pPr>
             <w:r>
-              <w:t xml:space="preserve">A customer </w:t>
-            </w:r>
-            <w:proofErr w:type="gramStart"/>
-            <w:r>
-              <w:t>has the ability to</w:t>
-            </w:r>
-            <w:proofErr w:type="gramEnd"/>
-            <w:r>
-              <w:t xml:space="preserve"> book a hotel's rooms.</w:t>
+              <w:t>A customer has the ability to book a hotel's rooms.</w:t>
             </w:r>
           </w:p>
         </w:tc>
@@ -13201,19 +12964,11 @@
                 <w:color w:val="000000"/>
               </w:rPr>
             </w:pPr>
-            <w:proofErr w:type="gramStart"/>
             <w:r>
               <w:rPr>
                 <w:color w:val="000000"/>
               </w:rPr>
-              <w:t>Customer</w:t>
-            </w:r>
-            <w:proofErr w:type="gramEnd"/>
-            <w:r>
-              <w:rPr>
-                <w:color w:val="000000"/>
-              </w:rPr>
-              <w:t xml:space="preserve"> to be booked a hotel should has available rooms.</w:t>
+              <w:t>Customer to be booked a hotel should has available rooms.</w:t>
             </w:r>
           </w:p>
           <w:p>
@@ -13433,21 +13188,7 @@
               <w:rPr>
                 <w:color w:val="000000"/>
               </w:rPr>
-              <w:t xml:space="preserve">Choose hotels from </w:t>
-            </w:r>
-            <w:proofErr w:type="gramStart"/>
-            <w:r>
-              <w:rPr>
-                <w:color w:val="000000"/>
-              </w:rPr>
-              <w:t>hotel</w:t>
-            </w:r>
-            <w:proofErr w:type="gramEnd"/>
-            <w:r>
-              <w:rPr>
-                <w:color w:val="000000"/>
-              </w:rPr>
-              <w:t xml:space="preserve"> list.</w:t>
+              <w:t>Choose hotels from hotel list.</w:t>
             </w:r>
           </w:p>
           <w:p>
@@ -13548,15 +13289,7 @@
               <w:t>2a.</w:t>
             </w:r>
             <w:r>
-              <w:t xml:space="preserve"> If the hotel </w:t>
-            </w:r>
-            <w:proofErr w:type="gramStart"/>
-            <w:r>
-              <w:t>full</w:t>
-            </w:r>
-            <w:proofErr w:type="gramEnd"/>
-            <w:r>
-              <w:t>, show a popup to the user that hotel is full.</w:t>
+              <w:t xml:space="preserve"> If the hotel full, show a popup to the user that hotel is full.</w:t>
             </w:r>
           </w:p>
           <w:p>
@@ -14369,13 +14102,8 @@
               </w:rPr>
               <w:t xml:space="preserve">3a. </w:t>
             </w:r>
-            <w:proofErr w:type="gramStart"/>
-            <w:r>
-              <w:t>if</w:t>
-            </w:r>
-            <w:proofErr w:type="gramEnd"/>
-            <w:r>
-              <w:t xml:space="preserve"> there is no rating reason, show a popup says that “enter your reason.”.</w:t>
+            <w:r>
+              <w:t>if there is no rating reason, show a popup says that “enter your reason.”.</w:t>
             </w:r>
           </w:p>
           <w:p>
@@ -14818,21 +14546,7 @@
               <w:rPr>
                 <w:color w:val="000000"/>
               </w:rPr>
-              <w:t xml:space="preserve">Check if there </w:t>
-            </w:r>
-            <w:proofErr w:type="gramStart"/>
-            <w:r>
-              <w:rPr>
-                <w:color w:val="000000"/>
-              </w:rPr>
-              <w:t>is</w:t>
-            </w:r>
-            <w:proofErr w:type="gramEnd"/>
-            <w:r>
-              <w:rPr>
-                <w:color w:val="000000"/>
-              </w:rPr>
-              <w:t xml:space="preserve"> no duplicate flights.</w:t>
+              <w:t>Check if there is no duplicate flights.</w:t>
             </w:r>
           </w:p>
         </w:tc>
@@ -14900,21 +14614,7 @@
               <w:rPr>
                 <w:color w:val="000000"/>
               </w:rPr>
-              <w:t xml:space="preserve">Update the view list with new </w:t>
-            </w:r>
-            <w:proofErr w:type="gramStart"/>
-            <w:r>
-              <w:rPr>
-                <w:color w:val="000000"/>
-              </w:rPr>
-              <w:t>flight</w:t>
-            </w:r>
-            <w:proofErr w:type="gramEnd"/>
-            <w:r>
-              <w:rPr>
-                <w:color w:val="000000"/>
-              </w:rPr>
-              <w:t xml:space="preserve"> and available seats.</w:t>
+              <w:t>Update the view list with new flight and available seats.</w:t>
             </w:r>
           </w:p>
           <w:p>
@@ -14941,21 +14641,7 @@
               <w:rPr>
                 <w:color w:val="000000"/>
               </w:rPr>
-              <w:t xml:space="preserve">Alert that </w:t>
-            </w:r>
-            <w:proofErr w:type="gramStart"/>
-            <w:r>
-              <w:rPr>
-                <w:color w:val="000000"/>
-              </w:rPr>
-              <w:t>new</w:t>
-            </w:r>
-            <w:proofErr w:type="gramEnd"/>
-            <w:r>
-              <w:rPr>
-                <w:color w:val="000000"/>
-              </w:rPr>
-              <w:t xml:space="preserve"> flight added to the list.</w:t>
+              <w:t>Alert that new flight added to the list.</w:t>
             </w:r>
           </w:p>
           <w:p>
@@ -15206,15 +14892,7 @@
               <w:t>2a.</w:t>
             </w:r>
             <w:r>
-              <w:t xml:space="preserve"> If the Airline </w:t>
-            </w:r>
-            <w:proofErr w:type="gramStart"/>
-            <w:r>
-              <w:t>agent</w:t>
-            </w:r>
-            <w:proofErr w:type="gramEnd"/>
-            <w:r>
-              <w:t xml:space="preserve"> an empty form, show a popup with error message.</w:t>
+              <w:t xml:space="preserve"> If the Airline agent an empty form, show a popup with error message.</w:t>
             </w:r>
           </w:p>
           <w:p>
@@ -15398,13 +15076,8 @@
       <w:bookmarkStart w:id="50" w:name="_2bn6wsx" w:colFirst="0" w:colLast="0"/>
       <w:bookmarkStart w:id="51" w:name="_Toc119418890"/>
       <w:bookmarkEnd w:id="50"/>
-      <w:proofErr w:type="spellStart"/>
       <w:r>
-        <w:t>Maiada</w:t>
-      </w:r>
-      <w:proofErr w:type="spellEnd"/>
-      <w:r>
-        <w:t xml:space="preserve"> 203398:</w:t>
+        <w:t>Maiada 203398:</w:t>
       </w:r>
       <w:bookmarkEnd w:id="51"/>
     </w:p>
@@ -15630,23 +15303,7 @@
                 <w:rFonts w:ascii="Verdana" w:eastAsia="Times New Roman" w:hAnsi="Verdana" w:cs="Times New Roman"/>
                 <w:color w:val="222222"/>
               </w:rPr>
-              <w:t xml:space="preserve">System’s ability to continue operating if exposed to a crash for a specific </w:t>
-            </w:r>
-            <w:proofErr w:type="gramStart"/>
-            <w:r>
-              <w:rPr>
-                <w:rFonts w:ascii="Verdana" w:eastAsia="Times New Roman" w:hAnsi="Verdana" w:cs="Times New Roman"/>
-                <w:color w:val="222222"/>
-              </w:rPr>
-              <w:t>period of time</w:t>
-            </w:r>
-            <w:proofErr w:type="gramEnd"/>
-            <w:r>
-              <w:rPr>
-                <w:rFonts w:ascii="Verdana" w:eastAsia="Times New Roman" w:hAnsi="Verdana" w:cs="Times New Roman"/>
-                <w:color w:val="222222"/>
-              </w:rPr>
-              <w:t>.</w:t>
+              <w:t>System’s ability to continue operating if exposed to a crash for a specific period of time.</w:t>
             </w:r>
           </w:p>
         </w:tc>
@@ -16566,23 +16223,7 @@
                 <w:rFonts w:ascii="Verdana" w:eastAsia="Times New Roman" w:hAnsi="Verdana" w:cs="Times New Roman"/>
                 <w:color w:val="222222"/>
               </w:rPr>
-              <w:t xml:space="preserve">During the build time of system components, the developer is to structure the system so that its booking component can be chosen from a previously built booking component, for cars, </w:t>
-            </w:r>
-            <w:proofErr w:type="gramStart"/>
-            <w:r>
-              <w:rPr>
-                <w:rFonts w:ascii="Verdana" w:eastAsia="Times New Roman" w:hAnsi="Verdana" w:cs="Times New Roman"/>
-                <w:color w:val="222222"/>
-              </w:rPr>
-              <w:t>hotels</w:t>
-            </w:r>
-            <w:proofErr w:type="gramEnd"/>
-            <w:r>
-              <w:rPr>
-                <w:rFonts w:ascii="Verdana" w:eastAsia="Times New Roman" w:hAnsi="Verdana" w:cs="Times New Roman"/>
-                <w:color w:val="222222"/>
-              </w:rPr>
-              <w:t xml:space="preserve"> and flights bookings; to reduce effort and time.</w:t>
+              <w:t>During the build time of system components, the developer is to structure the system so that its booking component can be chosen from a previously built booking component, for cars, hotels and flights bookings; to reduce effort and time.</w:t>
             </w:r>
           </w:p>
         </w:tc>
@@ -17629,23 +17270,7 @@
                 <w:rFonts w:ascii="Verdana" w:eastAsia="Times New Roman" w:hAnsi="Verdana" w:cs="Times New Roman"/>
                 <w:color w:val="222222"/>
               </w:rPr>
-              <w:t xml:space="preserve">), to lower coupling and increase cohesion; </w:t>
-            </w:r>
-            <w:proofErr w:type="gramStart"/>
-            <w:r>
-              <w:rPr>
-                <w:rFonts w:ascii="Verdana" w:eastAsia="Times New Roman" w:hAnsi="Verdana" w:cs="Times New Roman"/>
-                <w:color w:val="222222"/>
-              </w:rPr>
-              <w:t>in order to</w:t>
-            </w:r>
-            <w:proofErr w:type="gramEnd"/>
-            <w:r>
-              <w:rPr>
-                <w:rFonts w:ascii="Verdana" w:eastAsia="Times New Roman" w:hAnsi="Verdana" w:cs="Times New Roman"/>
-                <w:color w:val="222222"/>
-              </w:rPr>
-              <w:t xml:space="preserve"> ease future modifications and extensibility of the system.</w:t>
+              <w:t>), to lower coupling and increase cohesion; in order to ease future modifications and extensibility of the system.</w:t>
             </w:r>
           </w:p>
         </w:tc>
@@ -18995,14 +18620,9 @@
         <w:t>Portability</w:t>
       </w:r>
       <w:r>
-        <w:t xml:space="preserve">: </w:t>
-      </w:r>
-      <w:proofErr w:type="spellStart"/>
-      <w:r>
-        <w:t>installability</w:t>
+        <w:t>: installability</w:t>
       </w:r>
       <w:bookmarkEnd w:id="61"/>
-      <w:proofErr w:type="spellEnd"/>
     </w:p>
     <w:p/>
     <w:tbl>
@@ -19308,23 +18928,13 @@
                 <w:szCs w:val="28"/>
               </w:rPr>
             </w:pPr>
-            <w:proofErr w:type="gramStart"/>
             <w:r>
               <w:rPr>
                 <w:color w:val="000000"/>
                 <w:sz w:val="28"/>
                 <w:szCs w:val="28"/>
               </w:rPr>
-              <w:t>System</w:t>
-            </w:r>
-            <w:proofErr w:type="gramEnd"/>
-            <w:r>
-              <w:rPr>
-                <w:color w:val="000000"/>
-                <w:sz w:val="28"/>
-                <w:szCs w:val="28"/>
-              </w:rPr>
-              <w:t xml:space="preserve"> should have the same speed on all operating systems.</w:t>
+              <w:t>System should have the same speed on all operating systems.</w:t>
             </w:r>
           </w:p>
           <w:p>
@@ -19887,13 +19497,8 @@
         <w:tab/>
       </w:r>
       <w:bookmarkStart w:id="65" w:name="_Toc119418898"/>
-      <w:proofErr w:type="spellStart"/>
       <w:r>
-        <w:t>Seifeldin</w:t>
-      </w:r>
-      <w:proofErr w:type="spellEnd"/>
-      <w:r>
-        <w:t xml:space="preserve"> Khalil 195423:</w:t>
+        <w:t>Seifeldin Khalil 195423:</w:t>
       </w:r>
       <w:bookmarkEnd w:id="65"/>
     </w:p>
@@ -21223,16 +20828,11 @@
         <w:pStyle w:val="Heading3"/>
       </w:pPr>
       <w:bookmarkStart w:id="73" w:name="_Toc119418904"/>
-      <w:proofErr w:type="gramStart"/>
       <w:r>
         <w:t>Maintainability</w:t>
       </w:r>
       <w:r>
-        <w:t xml:space="preserve"> :</w:t>
-      </w:r>
-      <w:proofErr w:type="gramEnd"/>
-      <w:r>
-        <w:t xml:space="preserve"> </w:t>
+        <w:t xml:space="preserve"> : </w:t>
       </w:r>
       <w:r>
         <w:t>Testability</w:t>
@@ -21580,13 +21180,8 @@
         <w:pStyle w:val="Heading3"/>
       </w:pPr>
       <w:bookmarkStart w:id="74" w:name="_Toc119418905"/>
-      <w:proofErr w:type="gramStart"/>
       <w:r>
-        <w:t>Security :</w:t>
-      </w:r>
-      <w:proofErr w:type="gramEnd"/>
-      <w:r>
-        <w:t xml:space="preserve"> Authentication:</w:t>
+        <w:t>Security : Authentication:</w:t>
       </w:r>
       <w:bookmarkEnd w:id="74"/>
     </w:p>
@@ -22697,21 +22292,7 @@
               <w:rPr>
                 <w:color w:val="000000"/>
               </w:rPr>
-              <w:t xml:space="preserve">Alerts must be in all </w:t>
-            </w:r>
-            <w:proofErr w:type="gramStart"/>
-            <w:r>
-              <w:rPr>
-                <w:color w:val="000000"/>
-              </w:rPr>
-              <w:t>system</w:t>
-            </w:r>
-            <w:proofErr w:type="gramEnd"/>
-            <w:r>
-              <w:rPr>
-                <w:color w:val="000000"/>
-              </w:rPr>
-              <w:t>.</w:t>
+              <w:t>Alerts must be in all system.</w:t>
             </w:r>
           </w:p>
           <w:p>
@@ -23042,7 +22623,13 @@
               </w:numPr>
             </w:pPr>
             <w:r>
-              <w:t>System should not crash more than 1 per month.</w:t>
+              <w:t xml:space="preserve">System should not crash more than </w:t>
+            </w:r>
+            <w:r>
+              <w:t>once</w:t>
+            </w:r>
+            <w:r>
+              <w:t xml:space="preserve"> per month.</w:t>
             </w:r>
           </w:p>
           <w:p>
@@ -23148,19 +22735,11 @@
           </wp:anchor>
         </w:drawing>
       </w:r>
-      <w:proofErr w:type="gramStart"/>
       <w:r>
         <w:rPr>
           <w:color w:val="FF0000"/>
         </w:rPr>
-        <w:t>please</w:t>
-      </w:r>
-      <w:proofErr w:type="gramEnd"/>
-      <w:r>
-        <w:rPr>
-          <w:color w:val="FF0000"/>
-        </w:rPr>
-        <w:t xml:space="preserve"> check the class diagram image from our submitted folder for clearer view.</w:t>
+        <w:t>please check the class diagram image from our submitted folder for clearer view.</w:t>
       </w:r>
     </w:p>
     <w:p>
@@ -23187,13 +22766,8 @@
       <w:r>
         <w:t xml:space="preserve">Composite Design Pattern - </w:t>
       </w:r>
-      <w:proofErr w:type="spellStart"/>
       <w:r>
-        <w:t>Maiada</w:t>
-      </w:r>
-      <w:proofErr w:type="spellEnd"/>
-      <w:r>
-        <w:t xml:space="preserve"> 203398</w:t>
+        <w:t>Maiada 203398</w:t>
       </w:r>
       <w:bookmarkEnd w:id="81"/>
       <w:r>
@@ -23279,13 +22853,8 @@
         <w:ind w:left="720"/>
         <w:jc w:val="both"/>
       </w:pPr>
-      <w:proofErr w:type="gramStart"/>
       <w:r>
-        <w:t>Composite</w:t>
-      </w:r>
-      <w:proofErr w:type="gramEnd"/>
-      <w:r>
-        <w:t xml:space="preserve"> pattern is handy in our case, where clients might want to book more than one service, to make use of the discount available (-20% of the total bookings </w:t>
+        <w:t xml:space="preserve">Composite pattern is handy in our case, where clients might want to book more than one service, to make use of the discount available (-20% of the total bookings </w:t>
       </w:r>
       <w:r>
         <w:t>invoice</w:t>
@@ -23350,24 +22919,14 @@
       <w:r>
         <w:t xml:space="preserve"> named “</w:t>
       </w:r>
-      <w:proofErr w:type="spellStart"/>
       <w:r>
         <w:t>packageOffer</w:t>
       </w:r>
-      <w:proofErr w:type="spellEnd"/>
       <w:r>
         <w:t>” is created to hold in</w:t>
       </w:r>
       <w:r>
-        <w:t xml:space="preserve"> the chosen leaves in an array named </w:t>
-      </w:r>
-      <w:proofErr w:type="spellStart"/>
-      <w:r>
-        <w:t>pkgComponents</w:t>
-      </w:r>
-      <w:proofErr w:type="spellEnd"/>
-      <w:r>
-        <w:t xml:space="preserve">. </w:t>
+        <w:t xml:space="preserve"> the chosen leaves in an array named pkgComponents. </w:t>
       </w:r>
     </w:p>
     <w:p>
@@ -23412,15 +22971,7 @@
       <w:bookmarkStart w:id="82" w:name="_Toc119418912"/>
       <w:r>
         <w:lastRenderedPageBreak/>
-        <w:t xml:space="preserve">Chain of Responsibility Design Pattern - </w:t>
-      </w:r>
-      <w:proofErr w:type="spellStart"/>
-      <w:r>
-        <w:t>Seifeldin</w:t>
-      </w:r>
-      <w:proofErr w:type="spellEnd"/>
-      <w:r>
-        <w:t xml:space="preserve"> 195423</w:t>
+        <w:t>Chain of Responsibility Design Pattern - Seifeldin 195423</w:t>
       </w:r>
       <w:bookmarkEnd w:id="82"/>
       <w:r>
@@ -23500,15 +23051,7 @@
         <w:ind w:left="720"/>
       </w:pPr>
       <w:r>
-        <w:t xml:space="preserve">When the customer files a complaint, he </w:t>
-      </w:r>
-      <w:proofErr w:type="gramStart"/>
-      <w:r>
-        <w:t>fills</w:t>
-      </w:r>
-      <w:proofErr w:type="gramEnd"/>
-      <w:r>
-        <w:t xml:space="preserve"> the data required in the </w:t>
+        <w:t xml:space="preserve">When the customer files a complaint, he fills the data required in the </w:t>
       </w:r>
       <w:r>
         <w:rPr>
@@ -23530,59 +23073,32 @@
       <w:r>
         <w:t xml:space="preserve">. The </w:t>
       </w:r>
-      <w:proofErr w:type="spellStart"/>
       <w:r>
         <w:rPr>
           <w:b/>
           <w:bCs/>
         </w:rPr>
-        <w:t>complaint_detector</w:t>
+        <w:t>complaint_detector interface</w:t>
       </w:r>
-      <w:proofErr w:type="spellEnd"/>
+      <w:r>
+        <w:t xml:space="preserve"> passes the complaint firstly to the </w:t>
+      </w:r>
       <w:r>
         <w:rPr>
           <w:b/>
           <w:bCs/>
         </w:rPr>
-        <w:t xml:space="preserve"> interface</w:t>
+        <w:t>adminstrativeComplaintHandler class</w:t>
       </w:r>
       <w:r>
-        <w:t xml:space="preserve"> passes the complaint firstly to the </w:t>
+        <w:t xml:space="preserve">. This class has an object of type admin who is responsible for handling any problems that the customer might have faced with one of the many agencies available in our application. If the complaint falls under this category it is handled in the </w:t>
       </w:r>
-      <w:proofErr w:type="spellStart"/>
       <w:r>
         <w:rPr>
           <w:b/>
           <w:bCs/>
         </w:rPr>
-        <w:t>adminstrativeComplaintHandler</w:t>
-      </w:r>
-      <w:proofErr w:type="spellEnd"/>
-      <w:r>
-        <w:rPr>
-          <w:b/>
-          <w:bCs/>
-        </w:rPr>
-        <w:t xml:space="preserve"> class</w:t>
-      </w:r>
-      <w:r>
-        <w:t xml:space="preserve">. This class has an object of type admin who is responsible for handling any problems that the customer might have faced with one of the many agencies available in our application. If the complaint falls under this category it is handled in the </w:t>
-      </w:r>
-      <w:proofErr w:type="spellStart"/>
-      <w:r>
-        <w:rPr>
-          <w:b/>
-          <w:bCs/>
-        </w:rPr>
-        <w:t>adminstrativeComplaintHandler</w:t>
-      </w:r>
-      <w:proofErr w:type="spellEnd"/>
-      <w:r>
-        <w:rPr>
-          <w:b/>
-          <w:bCs/>
-        </w:rPr>
-        <w:t xml:space="preserve"> class</w:t>
+        <w:t>adminstrativeComplaintHandler class</w:t>
       </w:r>
       <w:r>
         <w:rPr>
@@ -23600,17 +23116,8 @@
         <w:ind w:left="720"/>
       </w:pPr>
       <w:r>
-        <w:t xml:space="preserve">The other </w:t>
+        <w:t xml:space="preserve">The other handler class is the </w:t>
       </w:r>
-      <w:proofErr w:type="gramStart"/>
-      <w:r>
-        <w:t>handler</w:t>
-      </w:r>
-      <w:proofErr w:type="gramEnd"/>
-      <w:r>
-        <w:t xml:space="preserve"> class is the </w:t>
-      </w:r>
-      <w:proofErr w:type="spellStart"/>
       <w:r>
         <w:rPr>
           <w:b/>
@@ -23618,7 +23125,6 @@
         </w:rPr>
         <w:t>serviceComplaintHandler</w:t>
       </w:r>
-      <w:proofErr w:type="spellEnd"/>
       <w:r>
         <w:rPr>
           <w:b/>
@@ -23627,13 +23133,8 @@
         <w:t xml:space="preserve">. </w:t>
       </w:r>
       <w:r>
-        <w:t xml:space="preserve">If the complaint could not be handled by the previous handle, it is passed to this handler. It has an object of type </w:t>
+        <w:t>If the complaint could not be handled by the previous handle, it is passed to this handler. It has an object of type CustomerSupport</w:t>
       </w:r>
-      <w:proofErr w:type="spellStart"/>
-      <w:r>
-        <w:t>CustomerSupport</w:t>
-      </w:r>
-      <w:proofErr w:type="spellEnd"/>
       <w:r>
         <w:t xml:space="preserve"> which is responsible for handling customer complaints that could be caused by some sort of technical issue the customer is having with the application, login errors, etc. </w:t>
       </w:r>
@@ -23725,15 +23226,7 @@
     <w:p/>
     <w:p>
       <w:r>
-        <w:t xml:space="preserve">The observer – subscriber pattern works in our system whenever a new agency of any type is added to the system. Users are notified each time a new agency is added to the system. Class </w:t>
-      </w:r>
-      <w:proofErr w:type="spellStart"/>
-      <w:r>
-        <w:t>sysAgency</w:t>
-      </w:r>
-      <w:proofErr w:type="spellEnd"/>
-      <w:r>
-        <w:t xml:space="preserve"> is a class that carries all the information about all types of agencies operating within the system. The class also contains all functions/operations regarding the agencies’ functionalities. </w:t>
+        <w:t xml:space="preserve">The observer – subscriber pattern works in our system whenever a new agency of any type is added to the system. Users are notified each time a new agency is added to the system. Class sysAgency is a class that carries all the information about all types of agencies operating within the system. The class also contains all functions/operations regarding the agencies’ functionalities. </w:t>
       </w:r>
     </w:p>
     <w:p>
@@ -23743,15 +23236,7 @@
     </w:p>
     <w:p>
       <w:r>
-        <w:t xml:space="preserve">Since that class </w:t>
-      </w:r>
-      <w:proofErr w:type="spellStart"/>
-      <w:r>
-        <w:t>sysAgency</w:t>
-      </w:r>
-      <w:proofErr w:type="spellEnd"/>
-      <w:r>
-        <w:t xml:space="preserve"> carries the information about all agencies through the system. So, whenever a particular type of agency is added to the system. The subscriber interface uses the subject interface to loop over all users within the system to notify them that a new agency was added to the system.</w:t>
+        <w:t>Since that class sysAgency carries the information about all agencies through the system. So, whenever a particular type of agency is added to the system. The subscriber interface uses the subject interface to loop over all users within the system to notify them that a new agency was added to the system.</w:t>
       </w:r>
     </w:p>
     <w:p>
@@ -23828,45 +23313,8 @@
       </w:r>
     </w:p>
     <w:p>
-      <w:proofErr w:type="spellStart"/>
       <w:r>
-        <w:t>SysAgencies</w:t>
-      </w:r>
-      <w:proofErr w:type="spellEnd"/>
-      <w:r>
-        <w:t xml:space="preserve"> is a class that collects our agencies (hotels, airlines, and </w:t>
-      </w:r>
-      <w:proofErr w:type="spellStart"/>
-      <w:r>
-        <w:t>carAgencies</w:t>
-      </w:r>
-      <w:proofErr w:type="spellEnd"/>
-      <w:r>
-        <w:t xml:space="preserve">), which is an important class on our system that needs to be separated from the data layer (database). We need a faster system because database queries take some time to execute. We applied the Data Mapper in our system to this important class. There is a class named </w:t>
-      </w:r>
-      <w:proofErr w:type="spellStart"/>
-      <w:r>
-        <w:t>agenciesDataMapper</w:t>
-      </w:r>
-      <w:proofErr w:type="spellEnd"/>
-      <w:r>
-        <w:t xml:space="preserve"> that contains functions for our database (insert, delete, and modify). And this class can access </w:t>
-      </w:r>
-      <w:proofErr w:type="spellStart"/>
-      <w:r>
-        <w:t>SysAgencies</w:t>
-      </w:r>
-      <w:proofErr w:type="spellEnd"/>
-      <w:r>
-        <w:t xml:space="preserve"> </w:t>
-      </w:r>
-      <w:proofErr w:type="gramStart"/>
-      <w:r>
-        <w:t>in order to</w:t>
-      </w:r>
-      <w:proofErr w:type="gramEnd"/>
-      <w:r>
-        <w:t xml:space="preserve"> process its data for the database. </w:t>
+        <w:t xml:space="preserve">SysAgencies is a class that collects our agencies (hotels, airlines, and carAgencies), which is an important class on our system that needs to be separated from the data layer (database). We need a faster system because database queries take some time to execute. We applied the Data Mapper in our system to this important class. There is a class named agenciesDataMapper that contains functions for our database (insert, delete, and modify). And this class can access SysAgencies in order to process its data for the database. </w:t>
       </w:r>
     </w:p>
     <w:p>
@@ -23949,39 +23397,7 @@
     </w:p>
     <w:p>
       <w:r>
-        <w:t xml:space="preserve">Admins and clients both have access to and can read </w:t>
-      </w:r>
-      <w:proofErr w:type="spellStart"/>
-      <w:r>
-        <w:t>sysAgencies</w:t>
-      </w:r>
-      <w:proofErr w:type="spellEnd"/>
-      <w:r>
-        <w:t xml:space="preserve"> (hotels, airlines, and car rental agencies). Admin, on the other hand, has access to the entire class and can add, edit, and update agencies it, so we provide a read-only pattern that allows the client to only get and read from this class for booking </w:t>
-      </w:r>
-      <w:proofErr w:type="gramStart"/>
-      <w:r>
-        <w:t>purpose</w:t>
-      </w:r>
-      <w:proofErr w:type="gramEnd"/>
-      <w:r>
-        <w:t xml:space="preserve">. To implement this pattern in our system, we </w:t>
-      </w:r>
-      <w:proofErr w:type="gramStart"/>
-      <w:r>
-        <w:t>create</w:t>
-      </w:r>
-      <w:proofErr w:type="gramEnd"/>
-      <w:r>
-        <w:t xml:space="preserve"> three interface classes; each of them has a function that reads from class </w:t>
-      </w:r>
-      <w:proofErr w:type="spellStart"/>
-      <w:r>
-        <w:t>SysAgency</w:t>
-      </w:r>
-      <w:proofErr w:type="spellEnd"/>
-      <w:r>
-        <w:t xml:space="preserve"> and gets its data to the client. Clients can use these three interfaces to view and obtain information about each class.</w:t>
+        <w:t>Admins and clients both have access to and can read sysAgencies (hotels, airlines, and car rental agencies). Admin, on the other hand, has access to the entire class and can add, edit, and update agencies it, so we provide a read-only pattern that allows the client to only get and read from this class for booking purpose. To implement this pattern in our system, we create three interface classes; each of them has a function that reads from class SysAgency and gets its data to the client. Clients can use these three interfaces to view and obtain information about each class.</w:t>
       </w:r>
     </w:p>
     <w:p>
@@ -24165,38 +23581,13 @@
     <w:p/>
     <w:p>
       <w:r>
-        <w:t xml:space="preserve">In our system a DTO pattern should be applied for the data to be secure and to enhance the system performance. The intent of the DTO is to create </w:t>
-      </w:r>
-      <w:proofErr w:type="gramStart"/>
-      <w:r>
-        <w:t>object</w:t>
-      </w:r>
-      <w:proofErr w:type="gramEnd"/>
-      <w:r>
-        <w:t xml:space="preserve"> that carries some data of a class certain class to reduce the method calls and parameters. </w:t>
+        <w:t xml:space="preserve">In our system a DTO pattern should be applied for the data to be secure and to enhance the system performance. The intent of the DTO is to create object that carries some data of a class certain class to reduce the method calls and parameters. </w:t>
       </w:r>
     </w:p>
     <w:p>
       <w:r>
-        <w:t xml:space="preserve">In our application, a person after signing up some data needs to be secure of changing as the person’s first and last name, gender, </w:t>
+        <w:t xml:space="preserve">In our application, a person after signing up some data needs to be secure of changing as the person’s first and last name, gender, email and ID. Also there are a lot of changeable data, as a result, the DTO pattern is applied through the class </w:t>
       </w:r>
-      <w:proofErr w:type="gramStart"/>
-      <w:r>
-        <w:t>email</w:t>
-      </w:r>
-      <w:proofErr w:type="gramEnd"/>
-      <w:r>
-        <w:t xml:space="preserve"> and ID. </w:t>
-      </w:r>
-      <w:proofErr w:type="gramStart"/>
-      <w:r>
-        <w:t>Also</w:t>
-      </w:r>
-      <w:proofErr w:type="gramEnd"/>
-      <w:r>
-        <w:t xml:space="preserve"> there are a lot of changeable data, as a result, the DTO pattern is applied through the class </w:t>
-      </w:r>
-      <w:proofErr w:type="spellStart"/>
       <w:r>
         <w:rPr>
           <w:b/>
@@ -24204,11 +23595,9 @@
         </w:rPr>
         <w:t>PersonDTO</w:t>
       </w:r>
-      <w:proofErr w:type="spellEnd"/>
       <w:r>
         <w:t xml:space="preserve">, which carries the changeable data only of the class Person. And instead of calling only the changeable attributes from person, an object of the </w:t>
       </w:r>
-      <w:proofErr w:type="spellStart"/>
       <w:r>
         <w:rPr>
           <w:b/>
@@ -24216,7 +23605,6 @@
         </w:rPr>
         <w:t>PersonDTO</w:t>
       </w:r>
-      <w:proofErr w:type="spellEnd"/>
       <w:r>
         <w:t xml:space="preserve"> is passed to the parameters, more secure instead of accessing all the attributes of Person, setters and getters take the object in their parameters.</w:t>
       </w:r>
@@ -24225,7 +23613,6 @@
       <w:r>
         <w:t xml:space="preserve">In the </w:t>
       </w:r>
-      <w:proofErr w:type="spellStart"/>
       <w:r>
         <w:rPr>
           <w:b/>
@@ -24233,11 +23620,9 @@
         </w:rPr>
         <w:t>account_facade</w:t>
       </w:r>
-      <w:proofErr w:type="spellEnd"/>
       <w:r>
         <w:t xml:space="preserve">, the functions </w:t>
       </w:r>
-      <w:proofErr w:type="spellStart"/>
       <w:r>
         <w:rPr>
           <w:b/>
@@ -24245,11 +23630,9 @@
         </w:rPr>
         <w:t>getPersonDTO</w:t>
       </w:r>
-      <w:proofErr w:type="spellEnd"/>
       <w:r>
         <w:t xml:space="preserve"> and </w:t>
       </w:r>
-      <w:proofErr w:type="spellStart"/>
       <w:r>
         <w:rPr>
           <w:b/>
@@ -24257,11 +23640,9 @@
         </w:rPr>
         <w:t>setPersonDTO</w:t>
       </w:r>
-      <w:proofErr w:type="spellEnd"/>
       <w:r>
         <w:t xml:space="preserve"> take an object of the </w:t>
       </w:r>
-      <w:proofErr w:type="spellStart"/>
       <w:r>
         <w:rPr>
           <w:b/>
@@ -24269,11 +23650,9 @@
         </w:rPr>
         <w:t>PersonDTO</w:t>
       </w:r>
-      <w:proofErr w:type="spellEnd"/>
       <w:r>
         <w:t xml:space="preserve"> in their parameters, and the </w:t>
       </w:r>
-      <w:proofErr w:type="spellStart"/>
       <w:r>
         <w:rPr>
           <w:b/>
@@ -24281,11 +23660,9 @@
         </w:rPr>
         <w:t>getPersonDTO</w:t>
       </w:r>
-      <w:proofErr w:type="spellEnd"/>
       <w:r>
         <w:t xml:space="preserve"> returns the </w:t>
       </w:r>
-      <w:proofErr w:type="spellStart"/>
       <w:r>
         <w:rPr>
           <w:b/>
@@ -24293,7 +23670,6 @@
         </w:rPr>
         <w:t>PersonDTO</w:t>
       </w:r>
-      <w:proofErr w:type="spellEnd"/>
       <w:r>
         <w:t xml:space="preserve">. </w:t>
       </w:r>
@@ -24360,36 +23736,12 @@
     <w:p/>
     <w:p>
       <w:r>
-        <w:t xml:space="preserve">The strategy pattern is a behavioral pattern that defines a family of different strategies and </w:t>
-      </w:r>
-      <w:proofErr w:type="gramStart"/>
-      <w:r>
-        <w:t>put</w:t>
-      </w:r>
-      <w:proofErr w:type="gramEnd"/>
-      <w:r>
-        <w:t xml:space="preserve"> each of them in a separate </w:t>
-      </w:r>
-      <w:proofErr w:type="gramStart"/>
-      <w:r>
-        <w:t>class, and</w:t>
-      </w:r>
-      <w:proofErr w:type="gramEnd"/>
-      <w:r>
-        <w:t xml:space="preserve"> make each object interchangeable. </w:t>
+        <w:t xml:space="preserve">The strategy pattern is a behavioral pattern that defines a family of different strategies and put each of them in a separate class, and make each object interchangeable. </w:t>
       </w:r>
     </w:p>
     <w:p>
       <w:r>
-        <w:t xml:space="preserve">In our system, the client </w:t>
-      </w:r>
-      <w:proofErr w:type="gramStart"/>
-      <w:r>
-        <w:t>have</w:t>
-      </w:r>
-      <w:proofErr w:type="gramEnd"/>
-      <w:r>
-        <w:t xml:space="preserve"> different payment methods according to what he chooses.</w:t>
+        <w:t>In our system, the client have different payment methods according to what he chooses.</w:t>
       </w:r>
     </w:p>
     <w:p>
@@ -24404,17 +23756,8 @@
         <w:t>Client</w:t>
       </w:r>
       <w:r>
-        <w:t xml:space="preserve"> is given two payment </w:t>
+        <w:t xml:space="preserve"> is given two payment options; </w:t>
       </w:r>
-      <w:proofErr w:type="gramStart"/>
-      <w:r>
-        <w:t>options;</w:t>
-      </w:r>
-      <w:proofErr w:type="gramEnd"/>
-      <w:r>
-        <w:t xml:space="preserve"> </w:t>
-      </w:r>
-      <w:proofErr w:type="spellStart"/>
       <w:r>
         <w:rPr>
           <w:b/>
@@ -24422,7 +23765,6 @@
         </w:rPr>
         <w:t>credit_card</w:t>
       </w:r>
-      <w:proofErr w:type="spellEnd"/>
       <w:r>
         <w:t xml:space="preserve"> or </w:t>
       </w:r>
@@ -24452,7 +23794,6 @@
       <w:r>
         <w:t xml:space="preserve">body of the function </w:t>
       </w:r>
-      <w:proofErr w:type="gramStart"/>
       <w:r>
         <w:rPr>
           <w:b/>
@@ -24465,20 +23806,11 @@
           <w:b/>
           <w:bCs/>
         </w:rPr>
-        <w:t>(</w:t>
-      </w:r>
-      <w:proofErr w:type="gramEnd"/>
-      <w:r>
-        <w:rPr>
-          <w:b/>
-          <w:bCs/>
-        </w:rPr>
-        <w:t>).</w:t>
+        <w:t>().</w:t>
       </w:r>
       <w:r>
         <w:t xml:space="preserve"> </w:t>
       </w:r>
-      <w:proofErr w:type="spellStart"/>
       <w:r>
         <w:rPr>
           <w:b/>
@@ -24486,7 +23818,6 @@
         </w:rPr>
         <w:t>Credit_card</w:t>
       </w:r>
-      <w:proofErr w:type="spellEnd"/>
       <w:r>
         <w:t xml:space="preserve"> and </w:t>
       </w:r>
@@ -24500,7 +23831,6 @@
       <w:r>
         <w:t xml:space="preserve"> class both implement the interface class </w:t>
       </w:r>
-      <w:proofErr w:type="spellStart"/>
       <w:r>
         <w:rPr>
           <w:b/>
@@ -24508,7 +23838,6 @@
         </w:rPr>
         <w:t>payment_method</w:t>
       </w:r>
-      <w:proofErr w:type="spellEnd"/>
       <w:r>
         <w:rPr>
           <w:b/>

</xml_diff>